<commit_message>
added bootup idea and some wording
</commit_message>
<xml_diff>
--- a/Basic_Layout.docx
+++ b/Basic_Layout.docx
@@ -3,6 +3,858 @@
 <w:document xmlns:wpc="http://schemas.microsoft.com/office/word/2010/wordprocessingCanvas" xmlns:mo="http://schemas.microsoft.com/office/mac/office/2008/main" xmlns:mc="http://schemas.openxmlformats.org/markup-compatibility/2006" xmlns:mv="urn:schemas-microsoft-com:mac:vml" xmlns:o="urn:schemas-microsoft-com:office:office" xmlns:r="http://schemas.openxmlformats.org/officeDocument/2006/relationships" xmlns:m="http://schemas.openxmlformats.org/officeDocument/2006/math" xmlns:v="urn:schemas-microsoft-com:vml" xmlns:wp14="http://schemas.microsoft.com/office/word/2010/wordprocessingDrawing" xmlns:wp="http://schemas.openxmlformats.org/drawingml/2006/wordprocessingDrawing" xmlns:w10="urn:schemas-microsoft-com:office:word" xmlns:w="http://schemas.openxmlformats.org/wordprocessingml/2006/main" xmlns:w14="http://schemas.microsoft.com/office/word/2010/wordml" xmlns:wpg="http://schemas.microsoft.com/office/word/2010/wordprocessingGroup" xmlns:wpi="http://schemas.microsoft.com/office/word/2010/wordprocessingInk" xmlns:wne="http://schemas.microsoft.com/office/word/2006/wordml" xmlns:wps="http://schemas.microsoft.com/office/word/2010/wordprocessingShape" mc:Ignorable="w14 wp14">
   <w:body>
     <w:p>
+      <w:r>
+        <w:rPr>
+          <w:noProof/>
+        </w:rPr>
+        <mc:AlternateContent>
+          <mc:Choice Requires="wps">
+            <w:drawing>
+              <wp:anchor distT="0" distB="0" distL="114300" distR="114300" simplePos="0" relativeHeight="251806720" behindDoc="0" locked="0" layoutInCell="1" allowOverlap="1" wp14:anchorId="19E87C6D" wp14:editId="5194B81F">
+                <wp:simplePos x="0" y="0"/>
+                <wp:positionH relativeFrom="column">
+                  <wp:posOffset>5600700</wp:posOffset>
+                </wp:positionH>
+                <wp:positionV relativeFrom="paragraph">
+                  <wp:posOffset>-457200</wp:posOffset>
+                </wp:positionV>
+                <wp:extent cx="228600" cy="228600"/>
+                <wp:effectExtent l="50800" t="25400" r="25400" b="101600"/>
+                <wp:wrapThrough wrapText="bothSides">
+                  <wp:wrapPolygon edited="0">
+                    <wp:start x="0" y="-2400"/>
+                    <wp:lineTo x="-4800" y="0"/>
+                    <wp:lineTo x="-4800" y="21600"/>
+                    <wp:lineTo x="0" y="28800"/>
+                    <wp:lineTo x="21600" y="28800"/>
+                    <wp:lineTo x="21600" y="-2400"/>
+                    <wp:lineTo x="0" y="-2400"/>
+                  </wp:wrapPolygon>
+                </wp:wrapThrough>
+                <wp:docPr id="87" name="Donut 87"/>
+                <wp:cNvGraphicFramePr/>
+                <a:graphic xmlns:a="http://schemas.openxmlformats.org/drawingml/2006/main">
+                  <a:graphicData uri="http://schemas.microsoft.com/office/word/2010/wordprocessingShape">
+                    <wps:wsp>
+                      <wps:cNvSpPr/>
+                      <wps:spPr>
+                        <a:xfrm>
+                          <a:off x="0" y="0"/>
+                          <a:ext cx="228600" cy="228600"/>
+                        </a:xfrm>
+                        <a:prstGeom prst="donut">
+                          <a:avLst/>
+                        </a:prstGeom>
+                      </wps:spPr>
+                      <wps:style>
+                        <a:lnRef idx="1">
+                          <a:schemeClr val="accent1"/>
+                        </a:lnRef>
+                        <a:fillRef idx="3">
+                          <a:schemeClr val="accent1"/>
+                        </a:fillRef>
+                        <a:effectRef idx="2">
+                          <a:schemeClr val="accent1"/>
+                        </a:effectRef>
+                        <a:fontRef idx="minor">
+                          <a:schemeClr val="lt1"/>
+                        </a:fontRef>
+                      </wps:style>
+                      <wps:bodyPr rot="0" spcFirstLastPara="0" vertOverflow="overflow" horzOverflow="overflow" vert="horz" wrap="square" lIns="91440" tIns="45720" rIns="91440" bIns="45720" numCol="1" spcCol="0" rtlCol="0" fromWordArt="0" anchor="ctr" anchorCtr="0" forceAA="0" compatLnSpc="1">
+                        <a:prstTxWarp prst="textNoShape">
+                          <a:avLst/>
+                        </a:prstTxWarp>
+                        <a:noAutofit/>
+                      </wps:bodyPr>
+                    </wps:wsp>
+                  </a:graphicData>
+                </a:graphic>
+              </wp:anchor>
+            </w:drawing>
+          </mc:Choice>
+          <mc:Fallback>
+            <w:pict>
+              <v:shapetype id="_x0000_t23" coordsize="21600,21600" o:spt="23" adj="5400" path="m0,10800qy10800,,21600,10800,10800,21600,,10800xm@0,10800qy10800@2@1,10800,10800@0@0,10800xe">
+                <v:formulas>
+                  <v:f eqn="val #0"/>
+                  <v:f eqn="sum width 0 #0"/>
+                  <v:f eqn="sum height 0 #0"/>
+                  <v:f eqn="prod @0 2929 10000"/>
+                  <v:f eqn="sum width 0 @3"/>
+                  <v:f eqn="sum height 0 @3"/>
+                </v:formulas>
+                <v:path o:connecttype="custom" o:connectlocs="10800,0;3163,3163;0,10800;3163,18437;10800,21600;18437,18437;21600,10800;18437,3163" textboxrect="3163,3163,18437,18437"/>
+                <v:handles>
+                  <v:h position="#0,center" xrange="0,10800"/>
+                </v:handles>
+              </v:shapetype>
+              <v:shape id="Donut 87" o:spid="_x0000_s1026" type="#_x0000_t23" style="position:absolute;margin-left:441pt;margin-top:-35.95pt;width:18pt;height:18pt;z-index:251806720;visibility:visible;mso-wrap-style:square;mso-wrap-distance-left:9pt;mso-wrap-distance-top:0;mso-wrap-distance-right:9pt;mso-wrap-distance-bottom:0;mso-position-horizontal:absolute;mso-position-horizontal-relative:text;mso-position-vertical:absolute;mso-position-vertical-relative:text;v-text-anchor:middle" o:gfxdata="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" fillcolor="#4f81bd [3204]" strokecolor="#4579b8 [3044]">
+                <v:fill color2="#a7bfde [1620]" rotate="t" type="gradient">
+                  <o:fill v:ext="view" type="gradientUnscaled"/>
+                </v:fill>
+                <v:shadow on="t" opacity="22937f" mv:blur="40000f" origin=",.5" offset="0,23000emu"/>
+                <w10:wrap type="through"/>
+              </v:shape>
+            </w:pict>
+          </mc:Fallback>
+        </mc:AlternateContent>
+      </w:r>
+      <w:r>
+        <w:rPr>
+          <w:noProof/>
+        </w:rPr>
+        <mc:AlternateContent>
+          <mc:Choice Requires="wps">
+            <w:drawing>
+              <wp:anchor distT="0" distB="0" distL="114300" distR="114300" simplePos="0" relativeHeight="251805696" behindDoc="0" locked="0" layoutInCell="1" allowOverlap="1" wp14:anchorId="49EFA168" wp14:editId="2278D778">
+                <wp:simplePos x="0" y="0"/>
+                <wp:positionH relativeFrom="column">
+                  <wp:posOffset>4114800</wp:posOffset>
+                </wp:positionH>
+                <wp:positionV relativeFrom="paragraph">
+                  <wp:posOffset>-457200</wp:posOffset>
+                </wp:positionV>
+                <wp:extent cx="1714500" cy="342900"/>
+                <wp:effectExtent l="0" t="0" r="0" b="12700"/>
+                <wp:wrapSquare wrapText="bothSides"/>
+                <wp:docPr id="86" name="Text Box 86"/>
+                <wp:cNvGraphicFramePr/>
+                <a:graphic xmlns:a="http://schemas.openxmlformats.org/drawingml/2006/main">
+                  <a:graphicData uri="http://schemas.microsoft.com/office/word/2010/wordprocessingShape">
+                    <wps:wsp>
+                      <wps:cNvSpPr txBox="1"/>
+                      <wps:spPr>
+                        <a:xfrm>
+                          <a:off x="0" y="0"/>
+                          <a:ext cx="1714500" cy="342900"/>
+                        </a:xfrm>
+                        <a:prstGeom prst="rect">
+                          <a:avLst/>
+                        </a:prstGeom>
+                        <a:noFill/>
+                        <a:ln>
+                          <a:noFill/>
+                        </a:ln>
+                        <a:effectLst/>
+                        <a:extLst>
+                          <a:ext uri="{C572A759-6A51-4108-AA02-DFA0A04FC94B}">
+                            <ma14:wrappingTextBoxFlag xmlns:ma14="http://schemas.microsoft.com/office/mac/drawingml/2011/main"/>
+                          </a:ext>
+                        </a:extLst>
+                      </wps:spPr>
+                      <wps:style>
+                        <a:lnRef idx="0">
+                          <a:schemeClr val="accent1"/>
+                        </a:lnRef>
+                        <a:fillRef idx="0">
+                          <a:schemeClr val="accent1"/>
+                        </a:fillRef>
+                        <a:effectRef idx="0">
+                          <a:schemeClr val="accent1"/>
+                        </a:effectRef>
+                        <a:fontRef idx="minor">
+                          <a:schemeClr val="dk1"/>
+                        </a:fontRef>
+                      </wps:style>
+                      <wps:txbx>
+                        <w:txbxContent>
+                          <w:p>
+                            <w:r>
+                              <w:t>Search</w:t>
+                            </w:r>
+                            <w:r>
+                              <w:tab/>
+                            </w:r>
+                            <w:r>
+                              <w:tab/>
+                            </w:r>
+                            <w:r>
+                              <w:tab/>
+                            </w:r>
+                          </w:p>
+                        </w:txbxContent>
+                      </wps:txbx>
+                      <wps:bodyPr rot="0" spcFirstLastPara="0" vertOverflow="overflow" horzOverflow="overflow" vert="horz" wrap="square" lIns="91440" tIns="45720" rIns="91440" bIns="45720" numCol="1" spcCol="0" rtlCol="0" fromWordArt="0" anchor="t" anchorCtr="0" forceAA="0" compatLnSpc="1">
+                        <a:prstTxWarp prst="textNoShape">
+                          <a:avLst/>
+                        </a:prstTxWarp>
+                        <a:noAutofit/>
+                      </wps:bodyPr>
+                    </wps:wsp>
+                  </a:graphicData>
+                </a:graphic>
+                <wp14:sizeRelH relativeFrom="margin">
+                  <wp14:pctWidth>0</wp14:pctWidth>
+                </wp14:sizeRelH>
+                <wp14:sizeRelV relativeFrom="margin">
+                  <wp14:pctHeight>0</wp14:pctHeight>
+                </wp14:sizeRelV>
+              </wp:anchor>
+            </w:drawing>
+          </mc:Choice>
+          <mc:Fallback>
+            <w:pict>
+              <v:shapetype id="_x0000_t202" coordsize="21600,21600" o:spt="202" path="m0,0l0,21600,21600,21600,21600,0xe">
+                <v:stroke joinstyle="miter"/>
+                <v:path gradientshapeok="t" o:connecttype="rect"/>
+              </v:shapetype>
+              <v:shape id="Text Box 86" o:spid="_x0000_s1026" type="#_x0000_t202" style="position:absolute;margin-left:324pt;margin-top:-35.95pt;width:135pt;height:27pt;z-index:251805696;visibility:visible;mso-wrap-style:square;mso-width-percent:0;mso-height-percent:0;mso-wrap-distance-left:9pt;mso-wrap-distance-top:0;mso-wrap-distance-right:9pt;mso-wrap-distance-bottom:0;mso-position-horizontal:absolute;mso-position-horizontal-relative:text;mso-position-vertical:absolute;mso-position-vertical-relative:text;mso-width-percent:0;mso-height-percent:0;mso-width-relative:margin;mso-height-relative:margin;v-text-anchor:top" o:gfxdata="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" filled="f" stroked="f">
+                <v:textbox>
+                  <w:txbxContent>
+                    <w:p>
+                      <w:r>
+                        <w:t>Search</w:t>
+                      </w:r>
+                      <w:r>
+                        <w:tab/>
+                      </w:r>
+                      <w:r>
+                        <w:tab/>
+                      </w:r>
+                      <w:r>
+                        <w:tab/>
+                      </w:r>
+                    </w:p>
+                  </w:txbxContent>
+                </v:textbox>
+                <w10:wrap type="square"/>
+              </v:shape>
+            </w:pict>
+          </mc:Fallback>
+        </mc:AlternateContent>
+      </w:r>
+      <w:r>
+        <w:rPr>
+          <w:noProof/>
+        </w:rPr>
+        <mc:AlternateContent>
+          <mc:Choice Requires="wps">
+            <w:drawing>
+              <wp:anchor distT="0" distB="0" distL="114300" distR="114300" simplePos="0" relativeHeight="251803648" behindDoc="0" locked="0" layoutInCell="1" allowOverlap="1" wp14:anchorId="6110B285" wp14:editId="7DE03F82">
+                <wp:simplePos x="0" y="0"/>
+                <wp:positionH relativeFrom="column">
+                  <wp:posOffset>2628900</wp:posOffset>
+                </wp:positionH>
+                <wp:positionV relativeFrom="paragraph">
+                  <wp:posOffset>-571500</wp:posOffset>
+                </wp:positionV>
+                <wp:extent cx="685800" cy="342900"/>
+                <wp:effectExtent l="0" t="0" r="0" b="12700"/>
+                <wp:wrapSquare wrapText="bothSides"/>
+                <wp:docPr id="85" name="Text Box 85"/>
+                <wp:cNvGraphicFramePr/>
+                <a:graphic xmlns:a="http://schemas.openxmlformats.org/drawingml/2006/main">
+                  <a:graphicData uri="http://schemas.microsoft.com/office/word/2010/wordprocessingShape">
+                    <wps:wsp>
+                      <wps:cNvSpPr txBox="1"/>
+                      <wps:spPr>
+                        <a:xfrm>
+                          <a:off x="0" y="0"/>
+                          <a:ext cx="685800" cy="342900"/>
+                        </a:xfrm>
+                        <a:prstGeom prst="rect">
+                          <a:avLst/>
+                        </a:prstGeom>
+                        <a:noFill/>
+                        <a:ln>
+                          <a:noFill/>
+                        </a:ln>
+                        <a:effectLst/>
+                        <a:extLst>
+                          <a:ext uri="{C572A759-6A51-4108-AA02-DFA0A04FC94B}">
+                            <ma14:wrappingTextBoxFlag xmlns:ma14="http://schemas.microsoft.com/office/mac/drawingml/2011/main"/>
+                          </a:ext>
+                        </a:extLst>
+                      </wps:spPr>
+                      <wps:style>
+                        <a:lnRef idx="0">
+                          <a:schemeClr val="accent1"/>
+                        </a:lnRef>
+                        <a:fillRef idx="0">
+                          <a:schemeClr val="accent1"/>
+                        </a:fillRef>
+                        <a:effectRef idx="0">
+                          <a:schemeClr val="accent1"/>
+                        </a:effectRef>
+                        <a:fontRef idx="minor">
+                          <a:schemeClr val="dk1"/>
+                        </a:fontRef>
+                      </wps:style>
+                      <wps:txbx>
+                        <w:txbxContent>
+                          <w:p>
+                            <w:r>
+                              <w:t>Menu</w:t>
+                            </w:r>
+                          </w:p>
+                        </w:txbxContent>
+                      </wps:txbx>
+                      <wps:bodyPr rot="0" spcFirstLastPara="0" vertOverflow="overflow" horzOverflow="overflow" vert="horz" wrap="square" lIns="91440" tIns="45720" rIns="91440" bIns="45720" numCol="1" spcCol="0" rtlCol="0" fromWordArt="0" anchor="t" anchorCtr="0" forceAA="0" compatLnSpc="1">
+                        <a:prstTxWarp prst="textNoShape">
+                          <a:avLst/>
+                        </a:prstTxWarp>
+                        <a:noAutofit/>
+                      </wps:bodyPr>
+                    </wps:wsp>
+                  </a:graphicData>
+                </a:graphic>
+                <wp14:sizeRelH relativeFrom="margin">
+                  <wp14:pctWidth>0</wp14:pctWidth>
+                </wp14:sizeRelH>
+                <wp14:sizeRelV relativeFrom="margin">
+                  <wp14:pctHeight>0</wp14:pctHeight>
+                </wp14:sizeRelV>
+              </wp:anchor>
+            </w:drawing>
+          </mc:Choice>
+          <mc:Fallback>
+            <w:pict>
+              <v:shape id="Text Box 85" o:spid="_x0000_s1027" type="#_x0000_t202" style="position:absolute;margin-left:207pt;margin-top:-44.95pt;width:54pt;height:27pt;z-index:251803648;visibility:visible;mso-wrap-style:square;mso-width-percent:0;mso-height-percent:0;mso-wrap-distance-left:9pt;mso-wrap-distance-top:0;mso-wrap-distance-right:9pt;mso-wrap-distance-bottom:0;mso-position-horizontal:absolute;mso-position-horizontal-relative:text;mso-position-vertical:absolute;mso-position-vertical-relative:text;mso-width-percent:0;mso-height-percent:0;mso-width-relative:margin;mso-height-relative:margin;v-text-anchor:top" o:gfxdata="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" filled="f" stroked="f">
+                <v:textbox>
+                  <w:txbxContent>
+                    <w:p>
+                      <w:r>
+                        <w:t>Menu</w:t>
+                      </w:r>
+                    </w:p>
+                  </w:txbxContent>
+                </v:textbox>
+                <w10:wrap type="square"/>
+              </v:shape>
+            </w:pict>
+          </mc:Fallback>
+        </mc:AlternateContent>
+      </w:r>
+      <w:r>
+        <w:rPr>
+          <w:noProof/>
+        </w:rPr>
+        <mc:AlternateContent>
+          <mc:Choice Requires="wps">
+            <w:drawing>
+              <wp:anchor distT="0" distB="0" distL="114300" distR="114300" simplePos="0" relativeHeight="251799552" behindDoc="0" locked="0" layoutInCell="1" allowOverlap="1" wp14:anchorId="44F8AB3E" wp14:editId="6F870DF5">
+                <wp:simplePos x="0" y="0"/>
+                <wp:positionH relativeFrom="column">
+                  <wp:posOffset>1828800</wp:posOffset>
+                </wp:positionH>
+                <wp:positionV relativeFrom="paragraph">
+                  <wp:posOffset>800100</wp:posOffset>
+                </wp:positionV>
+                <wp:extent cx="1371600" cy="342900"/>
+                <wp:effectExtent l="0" t="0" r="0" b="12700"/>
+                <wp:wrapSquare wrapText="bothSides"/>
+                <wp:docPr id="83" name="Text Box 83"/>
+                <wp:cNvGraphicFramePr/>
+                <a:graphic xmlns:a="http://schemas.openxmlformats.org/drawingml/2006/main">
+                  <a:graphicData uri="http://schemas.microsoft.com/office/word/2010/wordprocessingShape">
+                    <wps:wsp>
+                      <wps:cNvSpPr txBox="1"/>
+                      <wps:spPr>
+                        <a:xfrm>
+                          <a:off x="0" y="0"/>
+                          <a:ext cx="1371600" cy="342900"/>
+                        </a:xfrm>
+                        <a:prstGeom prst="rect">
+                          <a:avLst/>
+                        </a:prstGeom>
+                        <a:noFill/>
+                        <a:ln>
+                          <a:noFill/>
+                        </a:ln>
+                        <a:effectLst/>
+                        <a:extLst>
+                          <a:ext uri="{C572A759-6A51-4108-AA02-DFA0A04FC94B}">
+                            <ma14:wrappingTextBoxFlag xmlns:ma14="http://schemas.microsoft.com/office/mac/drawingml/2011/main"/>
+                          </a:ext>
+                        </a:extLst>
+                      </wps:spPr>
+                      <wps:style>
+                        <a:lnRef idx="0">
+                          <a:schemeClr val="accent1"/>
+                        </a:lnRef>
+                        <a:fillRef idx="0">
+                          <a:schemeClr val="accent1"/>
+                        </a:fillRef>
+                        <a:effectRef idx="0">
+                          <a:schemeClr val="accent1"/>
+                        </a:effectRef>
+                        <a:fontRef idx="minor">
+                          <a:schemeClr val="dk1"/>
+                        </a:fontRef>
+                      </wps:style>
+                      <wps:txbx>
+                        <w:txbxContent>
+                          <w:p>
+                            <w:r>
+                              <w:t>Your Name</w:t>
+                            </w:r>
+                          </w:p>
+                        </w:txbxContent>
+                      </wps:txbx>
+                      <wps:bodyPr rot="0" spcFirstLastPara="0" vertOverflow="overflow" horzOverflow="overflow" vert="horz" wrap="square" lIns="91440" tIns="45720" rIns="91440" bIns="45720" numCol="1" spcCol="0" rtlCol="0" fromWordArt="0" anchor="t" anchorCtr="0" forceAA="0" compatLnSpc="1">
+                        <a:prstTxWarp prst="textNoShape">
+                          <a:avLst/>
+                        </a:prstTxWarp>
+                        <a:noAutofit/>
+                      </wps:bodyPr>
+                    </wps:wsp>
+                  </a:graphicData>
+                </a:graphic>
+                <wp14:sizeRelV relativeFrom="margin">
+                  <wp14:pctHeight>0</wp14:pctHeight>
+                </wp14:sizeRelV>
+              </wp:anchor>
+            </w:drawing>
+          </mc:Choice>
+          <mc:Fallback>
+            <w:pict>
+              <v:shape id="Text Box 83" o:spid="_x0000_s1028" type="#_x0000_t202" style="position:absolute;margin-left:2in;margin-top:63pt;width:108pt;height:27pt;z-index:251799552;visibility:visible;mso-wrap-style:square;mso-height-percent:0;mso-wrap-distance-left:9pt;mso-wrap-distance-top:0;mso-wrap-distance-right:9pt;mso-wrap-distance-bottom:0;mso-position-horizontal:absolute;mso-position-horizontal-relative:text;mso-position-vertical:absolute;mso-position-vertical-relative:text;mso-height-percent:0;mso-height-relative:margin;v-text-anchor:top" o:gfxdata="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" filled="f" stroked="f">
+                <v:textbox>
+                  <w:txbxContent>
+                    <w:p>
+                      <w:r>
+                        <w:t>Your Name</w:t>
+                      </w:r>
+                    </w:p>
+                  </w:txbxContent>
+                </v:textbox>
+                <w10:wrap type="square"/>
+              </v:shape>
+            </w:pict>
+          </mc:Fallback>
+        </mc:AlternateContent>
+      </w:r>
+      <w:r>
+        <w:rPr>
+          <w:noProof/>
+        </w:rPr>
+        <mc:AlternateContent>
+          <mc:Choice Requires="wps">
+            <w:drawing>
+              <wp:anchor distT="0" distB="0" distL="114300" distR="114300" simplePos="0" relativeHeight="251798528" behindDoc="0" locked="0" layoutInCell="1" allowOverlap="1" wp14:anchorId="7064D0E7" wp14:editId="32D53F4C">
+                <wp:simplePos x="0" y="0"/>
+                <wp:positionH relativeFrom="column">
+                  <wp:posOffset>-494665</wp:posOffset>
+                </wp:positionH>
+                <wp:positionV relativeFrom="paragraph">
+                  <wp:posOffset>-228600</wp:posOffset>
+                </wp:positionV>
+                <wp:extent cx="228600" cy="0"/>
+                <wp:effectExtent l="50800" t="25400" r="76200" b="101600"/>
+                <wp:wrapNone/>
+                <wp:docPr id="82" name="Straight Connector 82"/>
+                <wp:cNvGraphicFramePr/>
+                <a:graphic xmlns:a="http://schemas.openxmlformats.org/drawingml/2006/main">
+                  <a:graphicData uri="http://schemas.microsoft.com/office/word/2010/wordprocessingShape">
+                    <wps:wsp>
+                      <wps:cNvCnPr/>
+                      <wps:spPr>
+                        <a:xfrm>
+                          <a:off x="0" y="0"/>
+                          <a:ext cx="228600" cy="0"/>
+                        </a:xfrm>
+                        <a:prstGeom prst="line">
+                          <a:avLst/>
+                        </a:prstGeom>
+                      </wps:spPr>
+                      <wps:style>
+                        <a:lnRef idx="2">
+                          <a:schemeClr val="accent1"/>
+                        </a:lnRef>
+                        <a:fillRef idx="0">
+                          <a:schemeClr val="accent1"/>
+                        </a:fillRef>
+                        <a:effectRef idx="1">
+                          <a:schemeClr val="accent1"/>
+                        </a:effectRef>
+                        <a:fontRef idx="minor">
+                          <a:schemeClr val="tx1"/>
+                        </a:fontRef>
+                      </wps:style>
+                      <wps:bodyPr/>
+                    </wps:wsp>
+                  </a:graphicData>
+                </a:graphic>
+              </wp:anchor>
+            </w:drawing>
+          </mc:Choice>
+          <mc:Fallback>
+            <w:pict>
+              <v:line id="Straight Connector 82" o:spid="_x0000_s1026" style="position:absolute;z-index:251798528;visibility:visible;mso-wrap-style:square;mso-wrap-distance-left:9pt;mso-wrap-distance-top:0;mso-wrap-distance-right:9pt;mso-wrap-distance-bottom:0;mso-position-horizontal:absolute;mso-position-horizontal-relative:text;mso-position-vertical:absolute;mso-position-vertical-relative:text" from="-38.9pt,-17.95pt" to="-20.9pt,-17.95pt" o:gfxdata="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" strokecolor="#4f81bd [3204]" strokeweight="2pt">
+                <v:shadow on="t" opacity="24903f" mv:blur="40000f" origin=",.5" offset="0,20000emu"/>
+              </v:line>
+            </w:pict>
+          </mc:Fallback>
+        </mc:AlternateContent>
+      </w:r>
+      <w:r>
+        <w:rPr>
+          <w:noProof/>
+        </w:rPr>
+        <mc:AlternateContent>
+          <mc:Choice Requires="wps">
+            <w:drawing>
+              <wp:anchor distT="0" distB="0" distL="114300" distR="114300" simplePos="0" relativeHeight="251796480" behindDoc="0" locked="0" layoutInCell="1" allowOverlap="1" wp14:anchorId="69EC8BD8" wp14:editId="763905AF">
+                <wp:simplePos x="0" y="0"/>
+                <wp:positionH relativeFrom="column">
+                  <wp:posOffset>-494665</wp:posOffset>
+                </wp:positionH>
+                <wp:positionV relativeFrom="paragraph">
+                  <wp:posOffset>-457200</wp:posOffset>
+                </wp:positionV>
+                <wp:extent cx="228600" cy="0"/>
+                <wp:effectExtent l="50800" t="25400" r="76200" b="101600"/>
+                <wp:wrapNone/>
+                <wp:docPr id="81" name="Straight Connector 81"/>
+                <wp:cNvGraphicFramePr/>
+                <a:graphic xmlns:a="http://schemas.openxmlformats.org/drawingml/2006/main">
+                  <a:graphicData uri="http://schemas.microsoft.com/office/word/2010/wordprocessingShape">
+                    <wps:wsp>
+                      <wps:cNvCnPr/>
+                      <wps:spPr>
+                        <a:xfrm>
+                          <a:off x="0" y="0"/>
+                          <a:ext cx="228600" cy="0"/>
+                        </a:xfrm>
+                        <a:prstGeom prst="line">
+                          <a:avLst/>
+                        </a:prstGeom>
+                      </wps:spPr>
+                      <wps:style>
+                        <a:lnRef idx="2">
+                          <a:schemeClr val="accent1"/>
+                        </a:lnRef>
+                        <a:fillRef idx="0">
+                          <a:schemeClr val="accent1"/>
+                        </a:fillRef>
+                        <a:effectRef idx="1">
+                          <a:schemeClr val="accent1"/>
+                        </a:effectRef>
+                        <a:fontRef idx="minor">
+                          <a:schemeClr val="tx1"/>
+                        </a:fontRef>
+                      </wps:style>
+                      <wps:bodyPr/>
+                    </wps:wsp>
+                  </a:graphicData>
+                </a:graphic>
+              </wp:anchor>
+            </w:drawing>
+          </mc:Choice>
+          <mc:Fallback>
+            <w:pict>
+              <v:line id="Straight Connector 81" o:spid="_x0000_s1026" style="position:absolute;z-index:251796480;visibility:visible;mso-wrap-style:square;mso-wrap-distance-left:9pt;mso-wrap-distance-top:0;mso-wrap-distance-right:9pt;mso-wrap-distance-bottom:0;mso-position-horizontal:absolute;mso-position-horizontal-relative:text;mso-position-vertical:absolute;mso-position-vertical-relative:text" from="-38.9pt,-35.95pt" to="-20.9pt,-35.95pt" o:gfxdata="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" strokecolor="#4f81bd [3204]" strokeweight="2pt">
+                <v:shadow on="t" opacity="24903f" mv:blur="40000f" origin=",.5" offset="0,20000emu"/>
+              </v:line>
+            </w:pict>
+          </mc:Fallback>
+        </mc:AlternateContent>
+      </w:r>
+      <w:r>
+        <w:rPr>
+          <w:noProof/>
+        </w:rPr>
+        <mc:AlternateContent>
+          <mc:Choice Requires="wps">
+            <w:drawing>
+              <wp:anchor distT="0" distB="0" distL="114300" distR="114300" simplePos="0" relativeHeight="251794432" behindDoc="0" locked="0" layoutInCell="1" allowOverlap="1" wp14:anchorId="424F9B6E" wp14:editId="244FA6AD">
+                <wp:simplePos x="0" y="0"/>
+                <wp:positionH relativeFrom="column">
+                  <wp:posOffset>-494665</wp:posOffset>
+                </wp:positionH>
+                <wp:positionV relativeFrom="paragraph">
+                  <wp:posOffset>-342900</wp:posOffset>
+                </wp:positionV>
+                <wp:extent cx="228600" cy="0"/>
+                <wp:effectExtent l="50800" t="25400" r="76200" b="101600"/>
+                <wp:wrapNone/>
+                <wp:docPr id="80" name="Straight Connector 80"/>
+                <wp:cNvGraphicFramePr/>
+                <a:graphic xmlns:a="http://schemas.openxmlformats.org/drawingml/2006/main">
+                  <a:graphicData uri="http://schemas.microsoft.com/office/word/2010/wordprocessingShape">
+                    <wps:wsp>
+                      <wps:cNvCnPr/>
+                      <wps:spPr>
+                        <a:xfrm>
+                          <a:off x="0" y="0"/>
+                          <a:ext cx="228600" cy="0"/>
+                        </a:xfrm>
+                        <a:prstGeom prst="line">
+                          <a:avLst/>
+                        </a:prstGeom>
+                      </wps:spPr>
+                      <wps:style>
+                        <a:lnRef idx="2">
+                          <a:schemeClr val="accent1"/>
+                        </a:lnRef>
+                        <a:fillRef idx="0">
+                          <a:schemeClr val="accent1"/>
+                        </a:fillRef>
+                        <a:effectRef idx="1">
+                          <a:schemeClr val="accent1"/>
+                        </a:effectRef>
+                        <a:fontRef idx="minor">
+                          <a:schemeClr val="tx1"/>
+                        </a:fontRef>
+                      </wps:style>
+                      <wps:bodyPr/>
+                    </wps:wsp>
+                  </a:graphicData>
+                </a:graphic>
+              </wp:anchor>
+            </w:drawing>
+          </mc:Choice>
+          <mc:Fallback>
+            <w:pict>
+              <v:line id="Straight Connector 80" o:spid="_x0000_s1026" style="position:absolute;z-index:251794432;visibility:visible;mso-wrap-style:square;mso-wrap-distance-left:9pt;mso-wrap-distance-top:0;mso-wrap-distance-right:9pt;mso-wrap-distance-bottom:0;mso-position-horizontal:absolute;mso-position-horizontal-relative:text;mso-position-vertical:absolute;mso-position-vertical-relative:text" from="-38.9pt,-26.95pt" to="-20.9pt,-26.95pt" o:gfxdata="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" strokecolor="#4f81bd [3204]" strokeweight="2pt">
+                <v:shadow on="t" opacity="24903f" mv:blur="40000f" origin=",.5" offset="0,20000emu"/>
+              </v:line>
+            </w:pict>
+          </mc:Fallback>
+        </mc:AlternateContent>
+      </w:r>
+      <w:r>
+        <w:rPr>
+          <w:noProof/>
+        </w:rPr>
+        <mc:AlternateContent>
+          <mc:Choice Requires="wps">
+            <w:drawing>
+              <wp:anchor distT="0" distB="0" distL="114300" distR="114300" simplePos="0" relativeHeight="251787264" behindDoc="0" locked="0" layoutInCell="1" allowOverlap="1" wp14:anchorId="158ED0E3" wp14:editId="736B665C">
+                <wp:simplePos x="0" y="0"/>
+                <wp:positionH relativeFrom="column">
+                  <wp:posOffset>-571500</wp:posOffset>
+                </wp:positionH>
+                <wp:positionV relativeFrom="paragraph">
+                  <wp:posOffset>800100</wp:posOffset>
+                </wp:positionV>
+                <wp:extent cx="1257300" cy="342900"/>
+                <wp:effectExtent l="0" t="0" r="0" b="12700"/>
+                <wp:wrapSquare wrapText="bothSides"/>
+                <wp:docPr id="76" name="Text Box 76"/>
+                <wp:cNvGraphicFramePr/>
+                <a:graphic xmlns:a="http://schemas.openxmlformats.org/drawingml/2006/main">
+                  <a:graphicData uri="http://schemas.microsoft.com/office/word/2010/wordprocessingShape">
+                    <wps:wsp>
+                      <wps:cNvSpPr txBox="1"/>
+                      <wps:spPr>
+                        <a:xfrm>
+                          <a:off x="0" y="0"/>
+                          <a:ext cx="1257300" cy="342900"/>
+                        </a:xfrm>
+                        <a:prstGeom prst="rect">
+                          <a:avLst/>
+                        </a:prstGeom>
+                        <a:noFill/>
+                        <a:ln>
+                          <a:noFill/>
+                        </a:ln>
+                        <a:effectLst/>
+                        <a:extLst>
+                          <a:ext uri="{C572A759-6A51-4108-AA02-DFA0A04FC94B}">
+                            <ma14:wrappingTextBoxFlag xmlns:ma14="http://schemas.microsoft.com/office/mac/drawingml/2011/main"/>
+                          </a:ext>
+                        </a:extLst>
+                      </wps:spPr>
+                      <wps:style>
+                        <a:lnRef idx="0">
+                          <a:schemeClr val="accent1"/>
+                        </a:lnRef>
+                        <a:fillRef idx="0">
+                          <a:schemeClr val="accent1"/>
+                        </a:fillRef>
+                        <a:effectRef idx="0">
+                          <a:schemeClr val="accent1"/>
+                        </a:effectRef>
+                        <a:fontRef idx="minor">
+                          <a:schemeClr val="dk1"/>
+                        </a:fontRef>
+                      </wps:style>
+                      <wps:txbx>
+                        <w:txbxContent>
+                          <w:p>
+                            <w:pPr>
+                              <w:rPr>
+                                <w:sz w:val="28"/>
+                                <w:szCs w:val="28"/>
+                              </w:rPr>
+                            </w:pPr>
+                            <w:r>
+                              <w:rPr>
+                                <w:sz w:val="28"/>
+                                <w:szCs w:val="28"/>
+                              </w:rPr>
+                              <w:t>***********</w:t>
+                            </w:r>
+                          </w:p>
+                        </w:txbxContent>
+                      </wps:txbx>
+                      <wps:bodyPr rot="0" spcFirstLastPara="0" vertOverflow="overflow" horzOverflow="overflow" vert="horz" wrap="square" lIns="91440" tIns="45720" rIns="91440" bIns="45720" numCol="1" spcCol="0" rtlCol="0" fromWordArt="0" anchor="t" anchorCtr="0" forceAA="0" compatLnSpc="1">
+                        <a:prstTxWarp prst="textNoShape">
+                          <a:avLst/>
+                        </a:prstTxWarp>
+                        <a:noAutofit/>
+                      </wps:bodyPr>
+                    </wps:wsp>
+                  </a:graphicData>
+                </a:graphic>
+                <wp14:sizeRelH relativeFrom="margin">
+                  <wp14:pctWidth>0</wp14:pctWidth>
+                </wp14:sizeRelH>
+              </wp:anchor>
+            </w:drawing>
+          </mc:Choice>
+          <mc:Fallback>
+            <w:pict>
+              <v:shape id="Text Box 76" o:spid="_x0000_s1029" type="#_x0000_t202" style="position:absolute;margin-left:-44.95pt;margin-top:63pt;width:99pt;height:27pt;z-index:251787264;visibility:visible;mso-wrap-style:square;mso-width-percent:0;mso-wrap-distance-left:9pt;mso-wrap-distance-top:0;mso-wrap-distance-right:9pt;mso-wrap-distance-bottom:0;mso-position-horizontal:absolute;mso-position-horizontal-relative:text;mso-position-vertical:absolute;mso-position-vertical-relative:text;mso-width-percent:0;mso-width-relative:margin;v-text-anchor:top" o:gfxdata="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" filled="f" stroked="f">
+                <v:textbox>
+                  <w:txbxContent>
+                    <w:p>
+                      <w:pPr>
+                        <w:rPr>
+                          <w:sz w:val="28"/>
+                          <w:szCs w:val="28"/>
+                        </w:rPr>
+                      </w:pPr>
+                      <w:r>
+                        <w:rPr>
+                          <w:sz w:val="28"/>
+                          <w:szCs w:val="28"/>
+                        </w:rPr>
+                        <w:t>***********</w:t>
+                      </w:r>
+                    </w:p>
+                  </w:txbxContent>
+                </v:textbox>
+                <w10:wrap type="square"/>
+              </v:shape>
+            </w:pict>
+          </mc:Fallback>
+        </mc:AlternateContent>
+      </w:r>
+      <w:r>
+        <w:rPr>
+          <w:noProof/>
+        </w:rPr>
+        <mc:AlternateContent>
+          <mc:Choice Requires="wps">
+            <w:drawing>
+              <wp:anchor distT="0" distB="0" distL="114300" distR="114300" simplePos="0" relativeHeight="251783168" behindDoc="0" locked="0" layoutInCell="1" allowOverlap="1" wp14:anchorId="111853FF" wp14:editId="1F9CA174">
+                <wp:simplePos x="0" y="0"/>
+                <wp:positionH relativeFrom="column">
+                  <wp:posOffset>-114300</wp:posOffset>
+                </wp:positionH>
+                <wp:positionV relativeFrom="paragraph">
+                  <wp:posOffset>-114300</wp:posOffset>
+                </wp:positionV>
+                <wp:extent cx="800100" cy="342900"/>
+                <wp:effectExtent l="0" t="0" r="0" b="12700"/>
+                <wp:wrapSquare wrapText="bothSides"/>
+                <wp:docPr id="74" name="Text Box 74"/>
+                <wp:cNvGraphicFramePr/>
+                <a:graphic xmlns:a="http://schemas.openxmlformats.org/drawingml/2006/main">
+                  <a:graphicData uri="http://schemas.microsoft.com/office/word/2010/wordprocessingShape">
+                    <wps:wsp>
+                      <wps:cNvSpPr txBox="1"/>
+                      <wps:spPr>
+                        <a:xfrm>
+                          <a:off x="0" y="0"/>
+                          <a:ext cx="800100" cy="342900"/>
+                        </a:xfrm>
+                        <a:prstGeom prst="rect">
+                          <a:avLst/>
+                        </a:prstGeom>
+                        <a:noFill/>
+                        <a:ln>
+                          <a:noFill/>
+                        </a:ln>
+                        <a:effectLst/>
+                        <a:extLst>
+                          <a:ext uri="{C572A759-6A51-4108-AA02-DFA0A04FC94B}">
+                            <ma14:wrappingTextBoxFlag xmlns:ma14="http://schemas.microsoft.com/office/mac/drawingml/2011/main"/>
+                          </a:ext>
+                        </a:extLst>
+                      </wps:spPr>
+                      <wps:style>
+                        <a:lnRef idx="0">
+                          <a:schemeClr val="accent1"/>
+                        </a:lnRef>
+                        <a:fillRef idx="0">
+                          <a:schemeClr val="accent1"/>
+                        </a:fillRef>
+                        <a:effectRef idx="0">
+                          <a:schemeClr val="accent1"/>
+                        </a:effectRef>
+                        <a:fontRef idx="minor">
+                          <a:schemeClr val="dk1"/>
+                        </a:fontRef>
+                      </wps:style>
+                      <wps:txbx>
+                        <w:txbxContent>
+                          <w:p>
+                            <w:pPr>
+                              <w:rPr>
+                                <w:color w:val="C0504D" w:themeColor="accent2"/>
+                                <w:sz w:val="28"/>
+                                <w:szCs w:val="28"/>
+                              </w:rPr>
+                            </w:pPr>
+                            <w:r>
+                              <w:rPr>
+                                <w:color w:val="C0504D" w:themeColor="accent2"/>
+                                <w:sz w:val="28"/>
+                                <w:szCs w:val="28"/>
+                              </w:rPr>
+                              <w:t>ROOMY</w:t>
+                            </w:r>
+                          </w:p>
+                        </w:txbxContent>
+                      </wps:txbx>
+                      <wps:bodyPr rot="0" spcFirstLastPara="0" vertOverflow="overflow" horzOverflow="overflow" vert="horz" wrap="square" lIns="91440" tIns="45720" rIns="91440" bIns="45720" numCol="1" spcCol="0" rtlCol="0" fromWordArt="0" anchor="t" anchorCtr="0" forceAA="0" compatLnSpc="1">
+                        <a:prstTxWarp prst="textNoShape">
+                          <a:avLst/>
+                        </a:prstTxWarp>
+                        <a:noAutofit/>
+                      </wps:bodyPr>
+                    </wps:wsp>
+                  </a:graphicData>
+                </a:graphic>
+                <wp14:sizeRelH relativeFrom="margin">
+                  <wp14:pctWidth>0</wp14:pctWidth>
+                </wp14:sizeRelH>
+              </wp:anchor>
+            </w:drawing>
+          </mc:Choice>
+          <mc:Fallback>
+            <w:pict>
+              <v:shape id="Text Box 74" o:spid="_x0000_s1030" type="#_x0000_t202" style="position:absolute;margin-left:-8.95pt;margin-top:-8.95pt;width:63pt;height:27pt;z-index:251783168;visibility:visible;mso-wrap-style:square;mso-width-percent:0;mso-wrap-distance-left:9pt;mso-wrap-distance-top:0;mso-wrap-distance-right:9pt;mso-wrap-distance-bottom:0;mso-position-horizontal:absolute;mso-position-horizontal-relative:text;mso-position-vertical:absolute;mso-position-vertical-relative:text;mso-width-percent:0;mso-width-relative:margin;v-text-anchor:top" o:gfxdata="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" filled="f" stroked="f">
+                <v:textbox>
+                  <w:txbxContent>
+                    <w:p>
+                      <w:pPr>
+                        <w:rPr>
+                          <w:color w:val="C0504D" w:themeColor="accent2"/>
+                          <w:sz w:val="28"/>
+                          <w:szCs w:val="28"/>
+                        </w:rPr>
+                      </w:pPr>
+                      <w:r>
+                        <w:rPr>
+                          <w:color w:val="C0504D" w:themeColor="accent2"/>
+                          <w:sz w:val="28"/>
+                          <w:szCs w:val="28"/>
+                        </w:rPr>
+                        <w:t>ROOMY</w:t>
+                      </w:r>
+                    </w:p>
+                  </w:txbxContent>
+                </v:textbox>
+                <w10:wrap type="square"/>
+              </v:shape>
+            </w:pict>
+          </mc:Fallback>
+        </mc:AlternateContent>
+      </w:r>
       <w:r>
         <w:rPr>
           <w:noProof/>
@@ -103,7 +955,7 @@
         <mc:AlternateContent>
           <mc:Choice Requires="wps">
             <w:drawing>
-              <wp:anchor distT="0" distB="0" distL="114300" distR="114300" simplePos="0" relativeHeight="251709440" behindDoc="0" locked="0" layoutInCell="1" allowOverlap="1" wp14:anchorId="011348D6" wp14:editId="788AE785">
+              <wp:anchor distT="0" distB="0" distL="114300" distR="114300" simplePos="0" relativeHeight="251709440" behindDoc="0" locked="0" layoutInCell="1" allowOverlap="1" wp14:anchorId="011348D6" wp14:editId="484A7633">
                 <wp:simplePos x="0" y="0"/>
                 <wp:positionH relativeFrom="column">
                   <wp:posOffset>-571500</wp:posOffset>
@@ -290,7 +1142,7 @@
         <mc:AlternateContent>
           <mc:Choice Requires="wps">
             <w:drawing>
-              <wp:anchor distT="0" distB="0" distL="114300" distR="114300" simplePos="0" relativeHeight="251706368" behindDoc="0" locked="0" layoutInCell="1" allowOverlap="1" wp14:anchorId="6112D2EA" wp14:editId="2EAF19D5">
+              <wp:anchor distT="0" distB="0" distL="114300" distR="114300" simplePos="0" relativeHeight="251706368" behindDoc="0" locked="0" layoutInCell="1" allowOverlap="1" wp14:anchorId="6112D2EA" wp14:editId="117CC982">
                 <wp:simplePos x="0" y="0"/>
                 <wp:positionH relativeFrom="column">
                   <wp:posOffset>1714500</wp:posOffset>
@@ -1768,7 +2620,7 @@
         <mc:AlternateContent>
           <mc:Choice Requires="wps">
             <w:drawing>
-              <wp:anchor distT="0" distB="0" distL="114300" distR="114300" simplePos="0" relativeHeight="251679744" behindDoc="0" locked="0" layoutInCell="1" allowOverlap="1" wp14:anchorId="14297014" wp14:editId="14BD6538">
+              <wp:anchor distT="0" distB="0" distL="114300" distR="114300" simplePos="0" relativeHeight="251679744" behindDoc="0" locked="0" layoutInCell="1" allowOverlap="1" wp14:anchorId="14297014" wp14:editId="2D5068E0">
                 <wp:simplePos x="0" y="0"/>
                 <wp:positionH relativeFrom="column">
                   <wp:posOffset>4114800</wp:posOffset>
@@ -2032,15 +2884,14 @@
           </mc:Fallback>
         </mc:AlternateContent>
       </w:r>
-      <w:bookmarkStart w:id="0" w:name="_GoBack"/>
-      <w:r>
-        <w:rPr>
-          <w:noProof/>
-        </w:rPr>
-        <mc:AlternateContent>
-          <mc:Choice Requires="wps">
-            <w:drawing>
-              <wp:anchor distT="0" distB="0" distL="114300" distR="114300" simplePos="0" relativeHeight="251675648" behindDoc="0" locked="0" layoutInCell="1" allowOverlap="1" wp14:anchorId="558686D1" wp14:editId="24EED1E6">
+      <w:r>
+        <w:rPr>
+          <w:noProof/>
+        </w:rPr>
+        <mc:AlternateContent>
+          <mc:Choice Requires="wps">
+            <w:drawing>
+              <wp:anchor distT="0" distB="0" distL="114300" distR="114300" simplePos="0" relativeHeight="251675648" behindDoc="0" locked="0" layoutInCell="1" allowOverlap="1" wp14:anchorId="558686D1" wp14:editId="0EDA533D">
                 <wp:simplePos x="0" y="0"/>
                 <wp:positionH relativeFrom="column">
                   <wp:posOffset>1600200</wp:posOffset>
@@ -2120,7 +2971,6 @@
           </mc:Fallback>
         </mc:AlternateContent>
       </w:r>
-      <w:bookmarkEnd w:id="0"/>
       <w:r>
         <w:rPr>
           <w:noProof/>
@@ -2882,15 +3732,667 @@
         </mc:AlternateContent>
       </w:r>
     </w:p>
+    <w:p>
+      <w:r>
+        <w:rPr>
+          <w:noProof/>
+        </w:rPr>
+        <mc:AlternateContent>
+          <mc:Choice Requires="wps">
+            <w:drawing>
+              <wp:anchor distT="0" distB="0" distL="114300" distR="114300" simplePos="0" relativeHeight="251801600" behindDoc="0" locked="0" layoutInCell="1" allowOverlap="1" wp14:anchorId="10683FD1" wp14:editId="7A718479">
+                <wp:simplePos x="0" y="0"/>
+                <wp:positionH relativeFrom="column">
+                  <wp:posOffset>-1866265</wp:posOffset>
+                </wp:positionH>
+                <wp:positionV relativeFrom="paragraph">
+                  <wp:posOffset>-12700</wp:posOffset>
+                </wp:positionV>
+                <wp:extent cx="1371600" cy="800100"/>
+                <wp:effectExtent l="0" t="0" r="0" b="12700"/>
+                <wp:wrapSquare wrapText="bothSides"/>
+                <wp:docPr id="84" name="Text Box 84"/>
+                <wp:cNvGraphicFramePr/>
+                <a:graphic xmlns:a="http://schemas.openxmlformats.org/drawingml/2006/main">
+                  <a:graphicData uri="http://schemas.microsoft.com/office/word/2010/wordprocessingShape">
+                    <wps:wsp>
+                      <wps:cNvSpPr txBox="1"/>
+                      <wps:spPr>
+                        <a:xfrm>
+                          <a:off x="0" y="0"/>
+                          <a:ext cx="1371600" cy="800100"/>
+                        </a:xfrm>
+                        <a:prstGeom prst="rect">
+                          <a:avLst/>
+                        </a:prstGeom>
+                        <a:noFill/>
+                        <a:ln>
+                          <a:noFill/>
+                        </a:ln>
+                        <a:effectLst/>
+                        <a:extLst>
+                          <a:ext uri="{C572A759-6A51-4108-AA02-DFA0A04FC94B}">
+                            <ma14:wrappingTextBoxFlag xmlns:ma14="http://schemas.microsoft.com/office/mac/drawingml/2011/main"/>
+                          </a:ext>
+                        </a:extLst>
+                      </wps:spPr>
+                      <wps:style>
+                        <a:lnRef idx="0">
+                          <a:schemeClr val="accent1"/>
+                        </a:lnRef>
+                        <a:fillRef idx="0">
+                          <a:schemeClr val="accent1"/>
+                        </a:fillRef>
+                        <a:effectRef idx="0">
+                          <a:schemeClr val="accent1"/>
+                        </a:effectRef>
+                        <a:fontRef idx="minor">
+                          <a:schemeClr val="dk1"/>
+                        </a:fontRef>
+                      </wps:style>
+                      <wps:txbx>
+                        <w:txbxContent>
+                          <w:p>
+                            <w:r>
+                              <w:t>About You:</w:t>
+                            </w:r>
+                          </w:p>
+                          <w:p>
+                            <w:pPr>
+                              <w:pBdr>
+                                <w:top w:val="single" w:sz="12" w:space="1" w:color="auto"/>
+                                <w:bottom w:val="single" w:sz="12" w:space="1" w:color="auto"/>
+                              </w:pBdr>
+                            </w:pPr>
+                          </w:p>
+                          <w:p>
+                            <w:pPr>
+                              <w:pBdr>
+                                <w:bottom w:val="single" w:sz="12" w:space="1" w:color="auto"/>
+                                <w:between w:val="single" w:sz="12" w:space="1" w:color="auto"/>
+                              </w:pBdr>
+                            </w:pPr>
+                          </w:p>
+                          <w:p/>
+                        </w:txbxContent>
+                      </wps:txbx>
+                      <wps:bodyPr rot="0" spcFirstLastPara="0" vertOverflow="overflow" horzOverflow="overflow" vert="horz" wrap="square" lIns="91440" tIns="45720" rIns="91440" bIns="45720" numCol="1" spcCol="0" rtlCol="0" fromWordArt="0" anchor="t" anchorCtr="0" forceAA="0" compatLnSpc="1">
+                        <a:prstTxWarp prst="textNoShape">
+                          <a:avLst/>
+                        </a:prstTxWarp>
+                        <a:noAutofit/>
+                      </wps:bodyPr>
+                    </wps:wsp>
+                  </a:graphicData>
+                </a:graphic>
+                <wp14:sizeRelV relativeFrom="margin">
+                  <wp14:pctHeight>0</wp14:pctHeight>
+                </wp14:sizeRelV>
+              </wp:anchor>
+            </w:drawing>
+          </mc:Choice>
+          <mc:Fallback>
+            <w:pict>
+              <v:shape id="Text Box 84" o:spid="_x0000_s1031" type="#_x0000_t202" style="position:absolute;margin-left:-146.9pt;margin-top:-.95pt;width:108pt;height:63pt;z-index:251801600;visibility:visible;mso-wrap-style:square;mso-height-percent:0;mso-wrap-distance-left:9pt;mso-wrap-distance-top:0;mso-wrap-distance-right:9pt;mso-wrap-distance-bottom:0;mso-position-horizontal:absolute;mso-position-horizontal-relative:text;mso-position-vertical:absolute;mso-position-vertical-relative:text;mso-height-percent:0;mso-height-relative:margin;v-text-anchor:top" o:gfxdata="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" filled="f" stroked="f">
+                <v:textbox>
+                  <w:txbxContent>
+                    <w:p>
+                      <w:r>
+                        <w:t>About You:</w:t>
+                      </w:r>
+                    </w:p>
+                    <w:p>
+                      <w:pPr>
+                        <w:pBdr>
+                          <w:top w:val="single" w:sz="12" w:space="1" w:color="auto"/>
+                          <w:bottom w:val="single" w:sz="12" w:space="1" w:color="auto"/>
+                        </w:pBdr>
+                      </w:pPr>
+                    </w:p>
+                    <w:p>
+                      <w:pPr>
+                        <w:pBdr>
+                          <w:bottom w:val="single" w:sz="12" w:space="1" w:color="auto"/>
+                          <w:between w:val="single" w:sz="12" w:space="1" w:color="auto"/>
+                        </w:pBdr>
+                      </w:pPr>
+                    </w:p>
+                    <w:p/>
+                  </w:txbxContent>
+                </v:textbox>
+                <w10:wrap type="square"/>
+              </v:shape>
+            </w:pict>
+          </mc:Fallback>
+        </mc:AlternateContent>
+      </w:r>
+      <w:r>
+        <w:rPr>
+          <w:noProof/>
+        </w:rPr>
+        <mc:AlternateContent>
+          <mc:Choice Requires="wps">
+            <w:drawing>
+              <wp:anchor distT="0" distB="0" distL="114300" distR="114300" simplePos="0" relativeHeight="251785216" behindDoc="0" locked="0" layoutInCell="1" allowOverlap="1" wp14:anchorId="3684F7D9" wp14:editId="1A940513">
+                <wp:simplePos x="0" y="0"/>
+                <wp:positionH relativeFrom="column">
+                  <wp:posOffset>-4266565</wp:posOffset>
+                </wp:positionH>
+                <wp:positionV relativeFrom="paragraph">
+                  <wp:posOffset>-698500</wp:posOffset>
+                </wp:positionV>
+                <wp:extent cx="1485900" cy="342900"/>
+                <wp:effectExtent l="0" t="0" r="0" b="12700"/>
+                <wp:wrapSquare wrapText="bothSides"/>
+                <wp:docPr id="75" name="Text Box 75"/>
+                <wp:cNvGraphicFramePr/>
+                <a:graphic xmlns:a="http://schemas.openxmlformats.org/drawingml/2006/main">
+                  <a:graphicData uri="http://schemas.microsoft.com/office/word/2010/wordprocessingShape">
+                    <wps:wsp>
+                      <wps:cNvSpPr txBox="1"/>
+                      <wps:spPr>
+                        <a:xfrm>
+                          <a:off x="0" y="0"/>
+                          <a:ext cx="1485900" cy="342900"/>
+                        </a:xfrm>
+                        <a:prstGeom prst="rect">
+                          <a:avLst/>
+                        </a:prstGeom>
+                        <a:noFill/>
+                        <a:ln>
+                          <a:noFill/>
+                        </a:ln>
+                        <a:effectLst/>
+                        <a:extLst>
+                          <a:ext uri="{C572A759-6A51-4108-AA02-DFA0A04FC94B}">
+                            <ma14:wrappingTextBoxFlag xmlns:ma14="http://schemas.microsoft.com/office/mac/drawingml/2011/main"/>
+                          </a:ext>
+                        </a:extLst>
+                      </wps:spPr>
+                      <wps:style>
+                        <a:lnRef idx="0">
+                          <a:schemeClr val="accent1"/>
+                        </a:lnRef>
+                        <a:fillRef idx="0">
+                          <a:schemeClr val="accent1"/>
+                        </a:fillRef>
+                        <a:effectRef idx="0">
+                          <a:schemeClr val="accent1"/>
+                        </a:effectRef>
+                        <a:fontRef idx="minor">
+                          <a:schemeClr val="dk1"/>
+                        </a:fontRef>
+                      </wps:style>
+                      <wps:txbx>
+                        <w:txbxContent>
+                          <w:p>
+                            <w:pPr>
+                              <w:rPr>
+                                <w:sz w:val="28"/>
+                                <w:szCs w:val="28"/>
+                              </w:rPr>
+                            </w:pPr>
+                            <w:r>
+                              <w:rPr>
+                                <w:sz w:val="28"/>
+                                <w:szCs w:val="28"/>
+                              </w:rPr>
+                              <w:t>Username</w:t>
+                            </w:r>
+                          </w:p>
+                        </w:txbxContent>
+                      </wps:txbx>
+                      <wps:bodyPr rot="0" spcFirstLastPara="0" vertOverflow="overflow" horzOverflow="overflow" vert="horz" wrap="square" lIns="91440" tIns="45720" rIns="91440" bIns="45720" numCol="1" spcCol="0" rtlCol="0" fromWordArt="0" anchor="t" anchorCtr="0" forceAA="0" compatLnSpc="1">
+                        <a:prstTxWarp prst="textNoShape">
+                          <a:avLst/>
+                        </a:prstTxWarp>
+                        <a:noAutofit/>
+                      </wps:bodyPr>
+                    </wps:wsp>
+                  </a:graphicData>
+                </a:graphic>
+                <wp14:sizeRelH relativeFrom="margin">
+                  <wp14:pctWidth>0</wp14:pctWidth>
+                </wp14:sizeRelH>
+              </wp:anchor>
+            </w:drawing>
+          </mc:Choice>
+          <mc:Fallback>
+            <w:pict>
+              <v:shape id="Text Box 75" o:spid="_x0000_s1032" type="#_x0000_t202" style="position:absolute;margin-left:-335.9pt;margin-top:-54.95pt;width:117pt;height:27pt;z-index:251785216;visibility:visible;mso-wrap-style:square;mso-width-percent:0;mso-wrap-distance-left:9pt;mso-wrap-distance-top:0;mso-wrap-distance-right:9pt;mso-wrap-distance-bottom:0;mso-position-horizontal:absolute;mso-position-horizontal-relative:text;mso-position-vertical:absolute;mso-position-vertical-relative:text;mso-width-percent:0;mso-width-relative:margin;v-text-anchor:top" o:gfxdata="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" filled="f" stroked="f">
+                <v:textbox>
+                  <w:txbxContent>
+                    <w:p>
+                      <w:pPr>
+                        <w:rPr>
+                          <w:sz w:val="28"/>
+                          <w:szCs w:val="28"/>
+                        </w:rPr>
+                      </w:pPr>
+                      <w:r>
+                        <w:rPr>
+                          <w:sz w:val="28"/>
+                          <w:szCs w:val="28"/>
+                        </w:rPr>
+                        <w:t>Username</w:t>
+                      </w:r>
+                    </w:p>
+                  </w:txbxContent>
+                </v:textbox>
+                <w10:wrap type="square"/>
+              </v:shape>
+            </w:pict>
+          </mc:Fallback>
+        </mc:AlternateContent>
+      </w:r>
+      <w:r>
+        <w:rPr>
+          <w:noProof/>
+        </w:rPr>
+        <mc:AlternateContent>
+          <mc:Choice Requires="wps">
+            <w:drawing>
+              <wp:anchor distT="0" distB="0" distL="114300" distR="114300" simplePos="0" relativeHeight="251791360" behindDoc="0" locked="0" layoutInCell="1" allowOverlap="1" wp14:anchorId="6C097B04" wp14:editId="6EB5EED6">
+                <wp:simplePos x="0" y="0"/>
+                <wp:positionH relativeFrom="column">
+                  <wp:posOffset>-3352165</wp:posOffset>
+                </wp:positionH>
+                <wp:positionV relativeFrom="paragraph">
+                  <wp:posOffset>101600</wp:posOffset>
+                </wp:positionV>
+                <wp:extent cx="800100" cy="342900"/>
+                <wp:effectExtent l="0" t="0" r="0" b="12700"/>
+                <wp:wrapSquare wrapText="bothSides"/>
+                <wp:docPr id="78" name="Text Box 78"/>
+                <wp:cNvGraphicFramePr/>
+                <a:graphic xmlns:a="http://schemas.openxmlformats.org/drawingml/2006/main">
+                  <a:graphicData uri="http://schemas.microsoft.com/office/word/2010/wordprocessingShape">
+                    <wps:wsp>
+                      <wps:cNvSpPr txBox="1"/>
+                      <wps:spPr>
+                        <a:xfrm>
+                          <a:off x="0" y="0"/>
+                          <a:ext cx="800100" cy="342900"/>
+                        </a:xfrm>
+                        <a:prstGeom prst="rect">
+                          <a:avLst/>
+                        </a:prstGeom>
+                        <a:noFill/>
+                        <a:ln>
+                          <a:noFill/>
+                        </a:ln>
+                        <a:effectLst/>
+                        <a:extLst>
+                          <a:ext uri="{C572A759-6A51-4108-AA02-DFA0A04FC94B}">
+                            <ma14:wrappingTextBoxFlag xmlns:ma14="http://schemas.microsoft.com/office/mac/drawingml/2011/main"/>
+                          </a:ext>
+                        </a:extLst>
+                      </wps:spPr>
+                      <wps:style>
+                        <a:lnRef idx="0">
+                          <a:schemeClr val="accent1"/>
+                        </a:lnRef>
+                        <a:fillRef idx="0">
+                          <a:schemeClr val="accent1"/>
+                        </a:fillRef>
+                        <a:effectRef idx="0">
+                          <a:schemeClr val="accent1"/>
+                        </a:effectRef>
+                        <a:fontRef idx="minor">
+                          <a:schemeClr val="dk1"/>
+                        </a:fontRef>
+                      </wps:style>
+                      <wps:txbx>
+                        <w:txbxContent>
+                          <w:p>
+                            <w:pPr>
+                              <w:rPr>
+                                <w:sz w:val="20"/>
+                                <w:szCs w:val="20"/>
+                              </w:rPr>
+                            </w:pPr>
+                            <w:r>
+                              <w:rPr>
+                                <w:sz w:val="20"/>
+                                <w:szCs w:val="20"/>
+                              </w:rPr>
+                              <w:t>Sign In</w:t>
+                            </w:r>
+                          </w:p>
+                        </w:txbxContent>
+                      </wps:txbx>
+                      <wps:bodyPr rot="0" spcFirstLastPara="0" vertOverflow="overflow" horzOverflow="overflow" vert="horz" wrap="square" lIns="91440" tIns="45720" rIns="91440" bIns="45720" numCol="1" spcCol="0" rtlCol="0" fromWordArt="0" anchor="t" anchorCtr="0" forceAA="0" compatLnSpc="1">
+                        <a:prstTxWarp prst="textNoShape">
+                          <a:avLst/>
+                        </a:prstTxWarp>
+                        <a:noAutofit/>
+                      </wps:bodyPr>
+                    </wps:wsp>
+                  </a:graphicData>
+                </a:graphic>
+                <wp14:sizeRelH relativeFrom="margin">
+                  <wp14:pctWidth>0</wp14:pctWidth>
+                </wp14:sizeRelH>
+              </wp:anchor>
+            </w:drawing>
+          </mc:Choice>
+          <mc:Fallback>
+            <w:pict>
+              <v:shape id="Text Box 78" o:spid="_x0000_s1033" type="#_x0000_t202" style="position:absolute;margin-left:-263.9pt;margin-top:8pt;width:63pt;height:27pt;z-index:251791360;visibility:visible;mso-wrap-style:square;mso-width-percent:0;mso-wrap-distance-left:9pt;mso-wrap-distance-top:0;mso-wrap-distance-right:9pt;mso-wrap-distance-bottom:0;mso-position-horizontal:absolute;mso-position-horizontal-relative:text;mso-position-vertical:absolute;mso-position-vertical-relative:text;mso-width-percent:0;mso-width-relative:margin;v-text-anchor:top" o:gfxdata="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" filled="f" stroked="f">
+                <v:textbox>
+                  <w:txbxContent>
+                    <w:p>
+                      <w:pPr>
+                        <w:rPr>
+                          <w:sz w:val="20"/>
+                          <w:szCs w:val="20"/>
+                        </w:rPr>
+                      </w:pPr>
+                      <w:r>
+                        <w:rPr>
+                          <w:sz w:val="20"/>
+                          <w:szCs w:val="20"/>
+                        </w:rPr>
+                        <w:t>Sign In</w:t>
+                      </w:r>
+                    </w:p>
+                  </w:txbxContent>
+                </v:textbox>
+                <w10:wrap type="square"/>
+              </v:shape>
+            </w:pict>
+          </mc:Fallback>
+        </mc:AlternateContent>
+      </w:r>
+      <w:r>
+        <w:rPr>
+          <w:noProof/>
+        </w:rPr>
+        <mc:AlternateContent>
+          <mc:Choice Requires="wps">
+            <w:drawing>
+              <wp:anchor distT="0" distB="0" distL="114300" distR="114300" simplePos="0" relativeHeight="251789312" behindDoc="0" locked="0" layoutInCell="1" allowOverlap="1" wp14:anchorId="42C3DA65" wp14:editId="713383F9">
+                <wp:simplePos x="0" y="0"/>
+                <wp:positionH relativeFrom="column">
+                  <wp:posOffset>-4152265</wp:posOffset>
+                </wp:positionH>
+                <wp:positionV relativeFrom="paragraph">
+                  <wp:posOffset>101600</wp:posOffset>
+                </wp:positionV>
+                <wp:extent cx="800100" cy="342900"/>
+                <wp:effectExtent l="0" t="0" r="0" b="12700"/>
+                <wp:wrapSquare wrapText="bothSides"/>
+                <wp:docPr id="77" name="Text Box 77"/>
+                <wp:cNvGraphicFramePr/>
+                <a:graphic xmlns:a="http://schemas.openxmlformats.org/drawingml/2006/main">
+                  <a:graphicData uri="http://schemas.microsoft.com/office/word/2010/wordprocessingShape">
+                    <wps:wsp>
+                      <wps:cNvSpPr txBox="1"/>
+                      <wps:spPr>
+                        <a:xfrm>
+                          <a:off x="0" y="0"/>
+                          <a:ext cx="800100" cy="342900"/>
+                        </a:xfrm>
+                        <a:prstGeom prst="rect">
+                          <a:avLst/>
+                        </a:prstGeom>
+                        <a:noFill/>
+                        <a:ln>
+                          <a:noFill/>
+                        </a:ln>
+                        <a:effectLst/>
+                        <a:extLst>
+                          <a:ext uri="{C572A759-6A51-4108-AA02-DFA0A04FC94B}">
+                            <ma14:wrappingTextBoxFlag xmlns:ma14="http://schemas.microsoft.com/office/mac/drawingml/2011/main"/>
+                          </a:ext>
+                        </a:extLst>
+                      </wps:spPr>
+                      <wps:style>
+                        <a:lnRef idx="0">
+                          <a:schemeClr val="accent1"/>
+                        </a:lnRef>
+                        <a:fillRef idx="0">
+                          <a:schemeClr val="accent1"/>
+                        </a:fillRef>
+                        <a:effectRef idx="0">
+                          <a:schemeClr val="accent1"/>
+                        </a:effectRef>
+                        <a:fontRef idx="minor">
+                          <a:schemeClr val="dk1"/>
+                        </a:fontRef>
+                      </wps:style>
+                      <wps:txbx>
+                        <w:txbxContent>
+                          <w:p>
+                            <w:pPr>
+                              <w:rPr>
+                                <w:sz w:val="20"/>
+                                <w:szCs w:val="20"/>
+                              </w:rPr>
+                            </w:pPr>
+                            <w:r>
+                              <w:rPr>
+                                <w:sz w:val="20"/>
+                                <w:szCs w:val="20"/>
+                              </w:rPr>
+                              <w:t>Sign Up</w:t>
+                            </w:r>
+                          </w:p>
+                        </w:txbxContent>
+                      </wps:txbx>
+                      <wps:bodyPr rot="0" spcFirstLastPara="0" vertOverflow="overflow" horzOverflow="overflow" vert="horz" wrap="square" lIns="91440" tIns="45720" rIns="91440" bIns="45720" numCol="1" spcCol="0" rtlCol="0" fromWordArt="0" anchor="t" anchorCtr="0" forceAA="0" compatLnSpc="1">
+                        <a:prstTxWarp prst="textNoShape">
+                          <a:avLst/>
+                        </a:prstTxWarp>
+                        <a:noAutofit/>
+                      </wps:bodyPr>
+                    </wps:wsp>
+                  </a:graphicData>
+                </a:graphic>
+                <wp14:sizeRelH relativeFrom="margin">
+                  <wp14:pctWidth>0</wp14:pctWidth>
+                </wp14:sizeRelH>
+              </wp:anchor>
+            </w:drawing>
+          </mc:Choice>
+          <mc:Fallback>
+            <w:pict>
+              <v:shape id="Text Box 77" o:spid="_x0000_s1034" type="#_x0000_t202" style="position:absolute;margin-left:-326.9pt;margin-top:8pt;width:63pt;height:27pt;z-index:251789312;visibility:visible;mso-wrap-style:square;mso-width-percent:0;mso-wrap-distance-left:9pt;mso-wrap-distance-top:0;mso-wrap-distance-right:9pt;mso-wrap-distance-bottom:0;mso-position-horizontal:absolute;mso-position-horizontal-relative:text;mso-position-vertical:absolute;mso-position-vertical-relative:text;mso-width-percent:0;mso-width-relative:margin;v-text-anchor:top" o:gfxdata="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" filled="f" stroked="f">
+                <v:textbox>
+                  <w:txbxContent>
+                    <w:p>
+                      <w:pPr>
+                        <w:rPr>
+                          <w:sz w:val="20"/>
+                          <w:szCs w:val="20"/>
+                        </w:rPr>
+                      </w:pPr>
+                      <w:r>
+                        <w:rPr>
+                          <w:sz w:val="20"/>
+                          <w:szCs w:val="20"/>
+                        </w:rPr>
+                        <w:t>Sign Up</w:t>
+                      </w:r>
+                    </w:p>
+                  </w:txbxContent>
+                </v:textbox>
+                <w10:wrap type="square"/>
+              </v:shape>
+            </w:pict>
+          </mc:Fallback>
+        </mc:AlternateContent>
+      </w:r>
+    </w:p>
+    <w:p/>
+    <w:p/>
+    <w:p>
+      <w:r>
+        <w:rPr>
+          <w:noProof/>
+        </w:rPr>
+        <mc:AlternateContent>
+          <mc:Choice Requires="wps">
+            <w:drawing>
+              <wp:anchor distT="0" distB="0" distL="114300" distR="114300" simplePos="0" relativeHeight="251793408" behindDoc="0" locked="0" layoutInCell="1" allowOverlap="1" wp14:anchorId="203DDD5F" wp14:editId="455D06C7">
+                <wp:simplePos x="0" y="0"/>
+                <wp:positionH relativeFrom="column">
+                  <wp:posOffset>-4037965</wp:posOffset>
+                </wp:positionH>
+                <wp:positionV relativeFrom="paragraph">
+                  <wp:posOffset>162560</wp:posOffset>
+                </wp:positionV>
+                <wp:extent cx="1371600" cy="342900"/>
+                <wp:effectExtent l="0" t="0" r="0" b="12700"/>
+                <wp:wrapSquare wrapText="bothSides"/>
+                <wp:docPr id="79" name="Text Box 79"/>
+                <wp:cNvGraphicFramePr/>
+                <a:graphic xmlns:a="http://schemas.openxmlformats.org/drawingml/2006/main">
+                  <a:graphicData uri="http://schemas.microsoft.com/office/word/2010/wordprocessingShape">
+                    <wps:wsp>
+                      <wps:cNvSpPr txBox="1"/>
+                      <wps:spPr>
+                        <a:xfrm>
+                          <a:off x="0" y="0"/>
+                          <a:ext cx="1371600" cy="342900"/>
+                        </a:xfrm>
+                        <a:prstGeom prst="rect">
+                          <a:avLst/>
+                        </a:prstGeom>
+                        <a:noFill/>
+                        <a:ln>
+                          <a:noFill/>
+                        </a:ln>
+                        <a:effectLst/>
+                        <a:extLst>
+                          <a:ext uri="{C572A759-6A51-4108-AA02-DFA0A04FC94B}">
+                            <ma14:wrappingTextBoxFlag xmlns:ma14="http://schemas.microsoft.com/office/mac/drawingml/2011/main"/>
+                          </a:ext>
+                        </a:extLst>
+                      </wps:spPr>
+                      <wps:style>
+                        <a:lnRef idx="0">
+                          <a:schemeClr val="accent1"/>
+                        </a:lnRef>
+                        <a:fillRef idx="0">
+                          <a:schemeClr val="accent1"/>
+                        </a:fillRef>
+                        <a:effectRef idx="0">
+                          <a:schemeClr val="accent1"/>
+                        </a:effectRef>
+                        <a:fontRef idx="minor">
+                          <a:schemeClr val="dk1"/>
+                        </a:fontRef>
+                      </wps:style>
+                      <wps:txbx>
+                        <w:txbxContent>
+                          <w:p>
+                            <w:pPr>
+                              <w:rPr>
+                                <w:sz w:val="28"/>
+                                <w:szCs w:val="28"/>
+                              </w:rPr>
+                            </w:pPr>
+                            <w:r>
+                              <w:rPr>
+                                <w:sz w:val="28"/>
+                                <w:szCs w:val="28"/>
+                              </w:rPr>
+                              <w:t xml:space="preserve">About </w:t>
+                            </w:r>
+                            <w:r>
+                              <w:rPr>
+                                <w:sz w:val="28"/>
+                                <w:szCs w:val="28"/>
+                              </w:rPr>
+                              <w:t>ROOMY</w:t>
+                            </w:r>
+                          </w:p>
+                        </w:txbxContent>
+                      </wps:txbx>
+                      <wps:bodyPr rot="0" spcFirstLastPara="0" vertOverflow="overflow" horzOverflow="overflow" vert="horz" wrap="square" lIns="91440" tIns="45720" rIns="91440" bIns="45720" numCol="1" spcCol="0" rtlCol="0" fromWordArt="0" anchor="t" anchorCtr="0" forceAA="0" compatLnSpc="1">
+                        <a:prstTxWarp prst="textNoShape">
+                          <a:avLst/>
+                        </a:prstTxWarp>
+                        <a:noAutofit/>
+                      </wps:bodyPr>
+                    </wps:wsp>
+                  </a:graphicData>
+                </a:graphic>
+                <wp14:sizeRelH relativeFrom="margin">
+                  <wp14:pctWidth>0</wp14:pctWidth>
+                </wp14:sizeRelH>
+              </wp:anchor>
+            </w:drawing>
+          </mc:Choice>
+          <mc:Fallback>
+            <w:pict>
+              <v:shape id="Text Box 79" o:spid="_x0000_s1035" type="#_x0000_t202" style="position:absolute;margin-left:-317.9pt;margin-top:12.8pt;width:108pt;height:27pt;z-index:251793408;visibility:visible;mso-wrap-style:square;mso-width-percent:0;mso-wrap-distance-left:9pt;mso-wrap-distance-top:0;mso-wrap-distance-right:9pt;mso-wrap-distance-bottom:0;mso-position-horizontal:absolute;mso-position-horizontal-relative:text;mso-position-vertical:absolute;mso-position-vertical-relative:text;mso-width-percent:0;mso-width-relative:margin;v-text-anchor:top" o:gfxdata="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" filled="f" stroked="f">
+                <v:textbox>
+                  <w:txbxContent>
+                    <w:p>
+                      <w:pPr>
+                        <w:rPr>
+                          <w:sz w:val="28"/>
+                          <w:szCs w:val="28"/>
+                        </w:rPr>
+                      </w:pPr>
+                      <w:r>
+                        <w:rPr>
+                          <w:sz w:val="28"/>
+                          <w:szCs w:val="28"/>
+                        </w:rPr>
+                        <w:t xml:space="preserve">About </w:t>
+                      </w:r>
+                      <w:r>
+                        <w:rPr>
+                          <w:sz w:val="28"/>
+                          <w:szCs w:val="28"/>
+                        </w:rPr>
+                        <w:t>ROOMY</w:t>
+                      </w:r>
+                    </w:p>
+                  </w:txbxContent>
+                </v:textbox>
+                <w10:wrap type="square"/>
+              </v:shape>
+            </w:pict>
+          </mc:Fallback>
+        </mc:AlternateContent>
+      </w:r>
+    </w:p>
     <w:p/>
     <w:p/>
     <w:p/>
     <w:p/>
-    <w:p/>
-    <w:p/>
-    <w:p/>
-    <w:p/>
-    <w:p/>
+    <w:p>
+      <w:r>
+        <w:t>Login Page</w:t>
+      </w:r>
+      <w:r>
+        <w:tab/>
+      </w:r>
+      <w:r>
+        <w:tab/>
+      </w:r>
+      <w:r>
+        <w:tab/>
+      </w:r>
+      <w:r>
+        <w:tab/>
+        <w:t>User Profile</w:t>
+      </w:r>
+      <w:r>
+        <w:tab/>
+      </w:r>
+      <w:r>
+        <w:tab/>
+      </w:r>
+      <w:r>
+        <w:tab/>
+        <w:t>Available Roomies</w:t>
+      </w:r>
+    </w:p>
     <w:p/>
     <w:p/>
     <w:p>
@@ -2903,13 +4405,809 @@
         <w:tab/>
       </w:r>
     </w:p>
+    <w:p>
+      <w:pPr>
+        <w:tabs>
+          <w:tab w:val="left" w:pos="2260"/>
+        </w:tabs>
+      </w:pPr>
+      <w:r>
+        <w:tab/>
+      </w:r>
+    </w:p>
     <w:p/>
-    <w:p/>
-    <w:p/>
-    <w:p/>
+    <w:p>
+      <w:r>
+        <w:t>Roomy Rating</w:t>
+      </w:r>
+      <w:r>
+        <w:tab/>
+      </w:r>
+      <w:r>
+        <w:tab/>
+      </w:r>
+      <w:r>
+        <w:t>Bootup/Loading</w:t>
+      </w:r>
+      <w:bookmarkStart w:id="0" w:name="_GoBack"/>
+      <w:bookmarkEnd w:id="0"/>
+    </w:p>
     <w:p/>
     <w:p/>
     <w:p>
+      <w:r>
+        <w:rPr>
+          <w:noProof/>
+        </w:rPr>
+        <mc:AlternateContent>
+          <mc:Choice Requires="wps">
+            <w:drawing>
+              <wp:anchor distT="0" distB="0" distL="114300" distR="114300" simplePos="0" relativeHeight="251816960" behindDoc="0" locked="0" layoutInCell="1" allowOverlap="1" wp14:anchorId="3E042D51" wp14:editId="4C1ED237">
+                <wp:simplePos x="0" y="0"/>
+                <wp:positionH relativeFrom="column">
+                  <wp:posOffset>-1866265</wp:posOffset>
+                </wp:positionH>
+                <wp:positionV relativeFrom="paragraph">
+                  <wp:posOffset>26035</wp:posOffset>
+                </wp:positionV>
+                <wp:extent cx="1714500" cy="1828800"/>
+                <wp:effectExtent l="0" t="0" r="0" b="0"/>
+                <wp:wrapThrough wrapText="bothSides">
+                  <wp:wrapPolygon edited="0">
+                    <wp:start x="320" y="0"/>
+                    <wp:lineTo x="320" y="21300"/>
+                    <wp:lineTo x="20800" y="21300"/>
+                    <wp:lineTo x="20800" y="0"/>
+                    <wp:lineTo x="320" y="0"/>
+                  </wp:wrapPolygon>
+                </wp:wrapThrough>
+                <wp:docPr id="93" name="Text Box 93"/>
+                <wp:cNvGraphicFramePr/>
+                <a:graphic xmlns:a="http://schemas.openxmlformats.org/drawingml/2006/main">
+                  <a:graphicData uri="http://schemas.microsoft.com/office/word/2010/wordprocessingShape">
+                    <wps:wsp>
+                      <wps:cNvSpPr txBox="1"/>
+                      <wps:spPr>
+                        <a:xfrm>
+                          <a:off x="0" y="0"/>
+                          <a:ext cx="1714500" cy="1828800"/>
+                        </a:xfrm>
+                        <a:prstGeom prst="rect">
+                          <a:avLst/>
+                        </a:prstGeom>
+                        <a:noFill/>
+                        <a:ln>
+                          <a:noFill/>
+                        </a:ln>
+                        <a:effectLst/>
+                        <a:extLst>
+                          <a:ext uri="{C572A759-6A51-4108-AA02-DFA0A04FC94B}">
+                            <ma14:wrappingTextBoxFlag xmlns:ma14="http://schemas.microsoft.com/office/mac/drawingml/2011/main"/>
+                          </a:ext>
+                        </a:extLst>
+                      </wps:spPr>
+                      <wps:txbx>
+                        <w:txbxContent>
+                          <w:p>
+                            <w:pPr>
+                              <w:jc w:val="center"/>
+                              <w:rPr>
+                                <w:b/>
+                                <w:i/>
+                                <w:color w:val="EEECE1" w:themeColor="background2"/>
+                                <w:sz w:val="180"/>
+                                <w:szCs w:val="180"/>
+                                <w14:glow w14:rad="228600">
+                                  <w14:schemeClr w14:val="accent2">
+                                    <w14:alpha w14:val="60000"/>
+                                    <w14:satMod w14:val="175000"/>
+                                  </w14:schemeClr>
+                                </w14:glow>
+                                <w14:shadow w14:blurRad="60007" w14:dist="310007" w14:dir="7680000" w14:sx="100000" w14:sy="30000" w14:kx="1300200" w14:ky="0" w14:algn="ctr">
+                                  <w14:srgbClr w14:val="000000">
+                                    <w14:alpha w14:val="68000"/>
+                                  </w14:srgbClr>
+                                </w14:shadow>
+                                <w14:textOutline w14:w="12700" w14:cap="flat" w14:cmpd="sng" w14:algn="ctr">
+                                  <w14:solidFill>
+                                    <w14:schemeClr w14:val="tx2">
+                                      <w14:satMod w14:val="155000"/>
+                                    </w14:schemeClr>
+                                  </w14:solidFill>
+                                  <w14:prstDash w14:val="solid"/>
+                                  <w14:round/>
+                                </w14:textOutline>
+                                <w14:textFill>
+                                  <w14:solidFill>
+                                    <w14:schemeClr w14:val="bg2">
+                                      <w14:tint w14:val="85000"/>
+                                      <w14:satMod w14:val="155000"/>
+                                    </w14:schemeClr>
+                                  </w14:solidFill>
+                                </w14:textFill>
+                              </w:rPr>
+                            </w:pPr>
+                            <w:r>
+                              <w:rPr>
+                                <w:b/>
+                                <w:i/>
+                                <w:color w:val="EEECE1" w:themeColor="background2"/>
+                                <w:sz w:val="180"/>
+                                <w:szCs w:val="180"/>
+                                <w14:glow w14:rad="228600">
+                                  <w14:schemeClr w14:val="accent2">
+                                    <w14:alpha w14:val="60000"/>
+                                    <w14:satMod w14:val="175000"/>
+                                  </w14:schemeClr>
+                                </w14:glow>
+                                <w14:shadow w14:blurRad="60007" w14:dist="310007" w14:dir="7680000" w14:sx="100000" w14:sy="30000" w14:kx="1300200" w14:ky="0" w14:algn="ctr">
+                                  <w14:srgbClr w14:val="000000">
+                                    <w14:alpha w14:val="68000"/>
+                                  </w14:srgbClr>
+                                </w14:shadow>
+                                <w14:textOutline w14:w="12700" w14:cap="flat" w14:cmpd="sng" w14:algn="ctr">
+                                  <w14:solidFill>
+                                    <w14:schemeClr w14:val="tx2">
+                                      <w14:satMod w14:val="155000"/>
+                                    </w14:schemeClr>
+                                  </w14:solidFill>
+                                  <w14:prstDash w14:val="solid"/>
+                                  <w14:round/>
+                                </w14:textOutline>
+                                <w14:textFill>
+                                  <w14:solidFill>
+                                    <w14:schemeClr w14:val="bg2">
+                                      <w14:tint w14:val="85000"/>
+                                      <w14:satMod w14:val="155000"/>
+                                    </w14:schemeClr>
+                                  </w14:solidFill>
+                                </w14:textFill>
+                              </w:rPr>
+                              <w:t>R</w:t>
+                            </w:r>
+                          </w:p>
+                        </w:txbxContent>
+                      </wps:txbx>
+                      <wps:bodyPr rot="0" spcFirstLastPara="0" vertOverflow="overflow" horzOverflow="overflow" vert="horz" wrap="square" lIns="91440" tIns="45720" rIns="91440" bIns="45720" numCol="1" spcCol="0" rtlCol="0" fromWordArt="0" anchor="t" anchorCtr="0" forceAA="0" compatLnSpc="1">
+                        <a:prstTxWarp prst="textNoShape">
+                          <a:avLst/>
+                        </a:prstTxWarp>
+                        <a:noAutofit/>
+                      </wps:bodyPr>
+                    </wps:wsp>
+                  </a:graphicData>
+                </a:graphic>
+                <wp14:sizeRelH relativeFrom="margin">
+                  <wp14:pctWidth>0</wp14:pctWidth>
+                </wp14:sizeRelH>
+                <wp14:sizeRelV relativeFrom="margin">
+                  <wp14:pctHeight>0</wp14:pctHeight>
+                </wp14:sizeRelV>
+              </wp:anchor>
+            </w:drawing>
+          </mc:Choice>
+          <mc:Fallback>
+            <w:pict>
+              <v:shape id="Text Box 93" o:spid="_x0000_s1036" type="#_x0000_t202" style="position:absolute;margin-left:-146.9pt;margin-top:2.05pt;width:135pt;height:2in;z-index:251816960;visibility:visible;mso-wrap-style:square;mso-width-percent:0;mso-height-percent:0;mso-wrap-distance-left:9pt;mso-wrap-distance-top:0;mso-wrap-distance-right:9pt;mso-wrap-distance-bottom:0;mso-position-horizontal:absolute;mso-position-horizontal-relative:text;mso-position-vertical:absolute;mso-position-vertical-relative:text;mso-width-percent:0;mso-height-percent:0;mso-width-relative:margin;mso-height-relative:margin;v-text-anchor:top" o:gfxdata="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" filled="f" stroked="f">
+                <v:textbox>
+                  <w:txbxContent>
+                    <w:p>
+                      <w:pPr>
+                        <w:jc w:val="center"/>
+                        <w:rPr>
+                          <w:b/>
+                          <w:i/>
+                          <w:color w:val="EEECE1" w:themeColor="background2"/>
+                          <w:sz w:val="180"/>
+                          <w:szCs w:val="180"/>
+                          <w14:glow w14:rad="228600">
+                            <w14:schemeClr w14:val="accent2">
+                              <w14:alpha w14:val="60000"/>
+                              <w14:satMod w14:val="175000"/>
+                            </w14:schemeClr>
+                          </w14:glow>
+                          <w14:shadow w14:blurRad="60007" w14:dist="310007" w14:dir="7680000" w14:sx="100000" w14:sy="30000" w14:kx="1300200" w14:ky="0" w14:algn="ctr">
+                            <w14:srgbClr w14:val="000000">
+                              <w14:alpha w14:val="68000"/>
+                            </w14:srgbClr>
+                          </w14:shadow>
+                          <w14:textOutline w14:w="12700" w14:cap="flat" w14:cmpd="sng" w14:algn="ctr">
+                            <w14:solidFill>
+                              <w14:schemeClr w14:val="tx2">
+                                <w14:satMod w14:val="155000"/>
+                              </w14:schemeClr>
+                            </w14:solidFill>
+                            <w14:prstDash w14:val="solid"/>
+                            <w14:round/>
+                          </w14:textOutline>
+                          <w14:textFill>
+                            <w14:solidFill>
+                              <w14:schemeClr w14:val="bg2">
+                                <w14:tint w14:val="85000"/>
+                                <w14:satMod w14:val="155000"/>
+                              </w14:schemeClr>
+                            </w14:solidFill>
+                          </w14:textFill>
+                        </w:rPr>
+                      </w:pPr>
+                      <w:r>
+                        <w:rPr>
+                          <w:b/>
+                          <w:i/>
+                          <w:color w:val="EEECE1" w:themeColor="background2"/>
+                          <w:sz w:val="180"/>
+                          <w:szCs w:val="180"/>
+                          <w14:glow w14:rad="228600">
+                            <w14:schemeClr w14:val="accent2">
+                              <w14:alpha w14:val="60000"/>
+                              <w14:satMod w14:val="175000"/>
+                            </w14:schemeClr>
+                          </w14:glow>
+                          <w14:shadow w14:blurRad="60007" w14:dist="310007" w14:dir="7680000" w14:sx="100000" w14:sy="30000" w14:kx="1300200" w14:ky="0" w14:algn="ctr">
+                            <w14:srgbClr w14:val="000000">
+                              <w14:alpha w14:val="68000"/>
+                            </w14:srgbClr>
+                          </w14:shadow>
+                          <w14:textOutline w14:w="12700" w14:cap="flat" w14:cmpd="sng" w14:algn="ctr">
+                            <w14:solidFill>
+                              <w14:schemeClr w14:val="tx2">
+                                <w14:satMod w14:val="155000"/>
+                              </w14:schemeClr>
+                            </w14:solidFill>
+                            <w14:prstDash w14:val="solid"/>
+                            <w14:round/>
+                          </w14:textOutline>
+                          <w14:textFill>
+                            <w14:solidFill>
+                              <w14:schemeClr w14:val="bg2">
+                                <w14:tint w14:val="85000"/>
+                                <w14:satMod w14:val="155000"/>
+                              </w14:schemeClr>
+                            </w14:solidFill>
+                          </w14:textFill>
+                        </w:rPr>
+                        <w:t>R</w:t>
+                      </w:r>
+                    </w:p>
+                  </w:txbxContent>
+                </v:textbox>
+                <w10:wrap type="through"/>
+              </v:shape>
+            </w:pict>
+          </mc:Fallback>
+        </mc:AlternateContent>
+      </w:r>
+    </w:p>
+    <w:p>
+      <w:r>
+        <w:rPr>
+          <w:noProof/>
+        </w:rPr>
+        <mc:AlternateContent>
+          <mc:Choice Requires="wps">
+            <w:drawing>
+              <wp:anchor distT="0" distB="0" distL="114300" distR="114300" simplePos="0" relativeHeight="251814912" behindDoc="0" locked="0" layoutInCell="1" allowOverlap="1" wp14:anchorId="51FD976D" wp14:editId="74B39044">
+                <wp:simplePos x="0" y="0"/>
+                <wp:positionH relativeFrom="column">
+                  <wp:posOffset>-1751965</wp:posOffset>
+                </wp:positionH>
+                <wp:positionV relativeFrom="paragraph">
+                  <wp:posOffset>1447165</wp:posOffset>
+                </wp:positionV>
+                <wp:extent cx="1257300" cy="114300"/>
+                <wp:effectExtent l="50800" t="25400" r="88900" b="114300"/>
+                <wp:wrapThrough wrapText="bothSides">
+                  <wp:wrapPolygon edited="0">
+                    <wp:start x="-873" y="-4800"/>
+                    <wp:lineTo x="-873" y="28800"/>
+                    <wp:lineTo x="-436" y="38400"/>
+                    <wp:lineTo x="22255" y="38400"/>
+                    <wp:lineTo x="22691" y="4800"/>
+                    <wp:lineTo x="22691" y="-4800"/>
+                    <wp:lineTo x="-873" y="-4800"/>
+                  </wp:wrapPolygon>
+                </wp:wrapThrough>
+                <wp:docPr id="92" name="Octagon 92"/>
+                <wp:cNvGraphicFramePr/>
+                <a:graphic xmlns:a="http://schemas.openxmlformats.org/drawingml/2006/main">
+                  <a:graphicData uri="http://schemas.microsoft.com/office/word/2010/wordprocessingShape">
+                    <wps:wsp>
+                      <wps:cNvSpPr/>
+                      <wps:spPr>
+                        <a:xfrm>
+                          <a:off x="0" y="0"/>
+                          <a:ext cx="1257300" cy="114300"/>
+                        </a:xfrm>
+                        <a:prstGeom prst="octagon">
+                          <a:avLst/>
+                        </a:prstGeom>
+                      </wps:spPr>
+                      <wps:style>
+                        <a:lnRef idx="1">
+                          <a:schemeClr val="accent1"/>
+                        </a:lnRef>
+                        <a:fillRef idx="3">
+                          <a:schemeClr val="accent1"/>
+                        </a:fillRef>
+                        <a:effectRef idx="2">
+                          <a:schemeClr val="accent1"/>
+                        </a:effectRef>
+                        <a:fontRef idx="minor">
+                          <a:schemeClr val="lt1"/>
+                        </a:fontRef>
+                      </wps:style>
+                      <wps:bodyPr rot="0" spcFirstLastPara="0" vertOverflow="overflow" horzOverflow="overflow" vert="horz" wrap="square" lIns="91440" tIns="45720" rIns="91440" bIns="45720" numCol="1" spcCol="0" rtlCol="0" fromWordArt="0" anchor="ctr" anchorCtr="0" forceAA="0" compatLnSpc="1">
+                        <a:prstTxWarp prst="textNoShape">
+                          <a:avLst/>
+                        </a:prstTxWarp>
+                        <a:noAutofit/>
+                      </wps:bodyPr>
+                    </wps:wsp>
+                  </a:graphicData>
+                </a:graphic>
+              </wp:anchor>
+            </w:drawing>
+          </mc:Choice>
+          <mc:Fallback>
+            <w:pict>
+              <v:shapetype id="_x0000_t10" coordsize="21600,21600" o:spt="10" adj="6326" path="m@0,0l0@0,0@2@0,21600@1,21600,21600@2,21600@0@1,0xe">
+                <v:stroke joinstyle="miter"/>
+                <v:formulas>
+                  <v:f eqn="val #0"/>
+                  <v:f eqn="sum width 0 #0"/>
+                  <v:f eqn="sum height 0 #0"/>
+                  <v:f eqn="prod @0 2929 10000"/>
+                  <v:f eqn="sum width 0 @3"/>
+                  <v:f eqn="sum height 0 @3"/>
+                  <v:f eqn="val width"/>
+                  <v:f eqn="val height"/>
+                  <v:f eqn="prod width 1 2"/>
+                  <v:f eqn="prod height 1 2"/>
+                </v:formulas>
+                <v:path gradientshapeok="t" limo="10800,10800" o:connecttype="custom" o:connectlocs="@8,0;0,@9;@8,@7;@6,@9" textboxrect="0,0,21600,21600;2700,2700,18900,18900;5400,5400,16200,16200"/>
+                <v:handles>
+                  <v:h position="#0,topLeft" switch="" xrange="0,10800"/>
+                </v:handles>
+              </v:shapetype>
+              <v:shape id="Octagon 92" o:spid="_x0000_s1026" type="#_x0000_t10" style="position:absolute;margin-left:-137.9pt;margin-top:113.95pt;width:99pt;height:9pt;z-index:251814912;visibility:visible;mso-wrap-style:square;mso-wrap-distance-left:9pt;mso-wrap-distance-top:0;mso-wrap-distance-right:9pt;mso-wrap-distance-bottom:0;mso-position-horizontal:absolute;mso-position-horizontal-relative:text;mso-position-vertical:absolute;mso-position-vertical-relative:text;v-text-anchor:middle" o:gfxdata="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" fillcolor="#4f81bd [3204]" strokecolor="#4579b8 [3044]">
+                <v:fill color2="#a7bfde [1620]" rotate="t" type="gradient">
+                  <o:fill v:ext="view" type="gradientUnscaled"/>
+                </v:fill>
+                <v:shadow on="t" opacity="22937f" mv:blur="40000f" origin=",.5" offset="0,23000emu"/>
+                <w10:wrap type="through"/>
+              </v:shape>
+            </w:pict>
+          </mc:Fallback>
+        </mc:AlternateContent>
+      </w:r>
+      <w:r>
+        <w:rPr>
+          <w:noProof/>
+        </w:rPr>
+        <mc:AlternateContent>
+          <mc:Choice Requires="wps">
+            <w:drawing>
+              <wp:anchor distT="0" distB="0" distL="114300" distR="114300" simplePos="0" relativeHeight="251813888" behindDoc="0" locked="0" layoutInCell="1" allowOverlap="1" wp14:anchorId="34E084B6" wp14:editId="39671376">
+                <wp:simplePos x="0" y="0"/>
+                <wp:positionH relativeFrom="column">
+                  <wp:posOffset>-1523365</wp:posOffset>
+                </wp:positionH>
+                <wp:positionV relativeFrom="paragraph">
+                  <wp:posOffset>418465</wp:posOffset>
+                </wp:positionV>
+                <wp:extent cx="800100" cy="914400"/>
+                <wp:effectExtent l="50800" t="25400" r="88900" b="101600"/>
+                <wp:wrapThrough wrapText="bothSides">
+                  <wp:wrapPolygon edited="0">
+                    <wp:start x="0" y="-600"/>
+                    <wp:lineTo x="-1371" y="0"/>
+                    <wp:lineTo x="-1371" y="21600"/>
+                    <wp:lineTo x="686" y="23400"/>
+                    <wp:lineTo x="21257" y="23400"/>
+                    <wp:lineTo x="23314" y="19800"/>
+                    <wp:lineTo x="23314" y="9600"/>
+                    <wp:lineTo x="21943" y="600"/>
+                    <wp:lineTo x="21943" y="-600"/>
+                    <wp:lineTo x="0" y="-600"/>
+                  </wp:wrapPolygon>
+                </wp:wrapThrough>
+                <wp:docPr id="91" name="Rounded Rectangle 91"/>
+                <wp:cNvGraphicFramePr/>
+                <a:graphic xmlns:a="http://schemas.openxmlformats.org/drawingml/2006/main">
+                  <a:graphicData uri="http://schemas.microsoft.com/office/word/2010/wordprocessingShape">
+                    <wps:wsp>
+                      <wps:cNvSpPr/>
+                      <wps:spPr>
+                        <a:xfrm>
+                          <a:off x="0" y="0"/>
+                          <a:ext cx="800100" cy="914400"/>
+                        </a:xfrm>
+                        <a:prstGeom prst="roundRect">
+                          <a:avLst/>
+                        </a:prstGeom>
+                      </wps:spPr>
+                      <wps:style>
+                        <a:lnRef idx="1">
+                          <a:schemeClr val="accent1"/>
+                        </a:lnRef>
+                        <a:fillRef idx="3">
+                          <a:schemeClr val="accent1"/>
+                        </a:fillRef>
+                        <a:effectRef idx="2">
+                          <a:schemeClr val="accent1"/>
+                        </a:effectRef>
+                        <a:fontRef idx="minor">
+                          <a:schemeClr val="lt1"/>
+                        </a:fontRef>
+                      </wps:style>
+                      <wps:bodyPr rot="0" spcFirstLastPara="0" vertOverflow="overflow" horzOverflow="overflow" vert="horz" wrap="square" lIns="91440" tIns="45720" rIns="91440" bIns="45720" numCol="1" spcCol="0" rtlCol="0" fromWordArt="0" anchor="ctr" anchorCtr="0" forceAA="0" compatLnSpc="1">
+                        <a:prstTxWarp prst="textNoShape">
+                          <a:avLst/>
+                        </a:prstTxWarp>
+                        <a:noAutofit/>
+                      </wps:bodyPr>
+                    </wps:wsp>
+                  </a:graphicData>
+                </a:graphic>
+              </wp:anchor>
+            </w:drawing>
+          </mc:Choice>
+          <mc:Fallback>
+            <w:pict>
+              <v:roundrect id="Rounded Rectangle 91" o:spid="_x0000_s1026" style="position:absolute;margin-left:-119.9pt;margin-top:32.95pt;width:63pt;height:1in;z-index:251813888;visibility:visible;mso-wrap-style:square;mso-wrap-distance-left:9pt;mso-wrap-distance-top:0;mso-wrap-distance-right:9pt;mso-wrap-distance-bottom:0;mso-position-horizontal:absolute;mso-position-horizontal-relative:text;mso-position-vertical:absolute;mso-position-vertical-relative:text;v-text-anchor:middle" arcsize="10923f" o:gfxdata="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" fillcolor="#4f81bd [3204]" strokecolor="#4579b8 [3044]">
+                <v:fill color2="#a7bfde [1620]" rotate="t" type="gradient">
+                  <o:fill v:ext="view" type="gradientUnscaled"/>
+                </v:fill>
+                <v:shadow on="t" opacity="22937f" mv:blur="40000f" origin=",.5" offset="0,23000emu"/>
+                <w10:wrap type="through"/>
+              </v:roundrect>
+            </w:pict>
+          </mc:Fallback>
+        </mc:AlternateContent>
+      </w:r>
+      <w:r>
+        <w:rPr>
+          <w:noProof/>
+        </w:rPr>
+        <mc:AlternateContent>
+          <mc:Choice Requires="wps">
+            <w:drawing>
+              <wp:anchor distT="0" distB="0" distL="114300" distR="114300" simplePos="0" relativeHeight="251812864" behindDoc="0" locked="0" layoutInCell="1" allowOverlap="1" wp14:anchorId="0EA411EE" wp14:editId="785C39DA">
+                <wp:simplePos x="0" y="0"/>
+                <wp:positionH relativeFrom="column">
+                  <wp:posOffset>-4152265</wp:posOffset>
+                </wp:positionH>
+                <wp:positionV relativeFrom="paragraph">
+                  <wp:posOffset>875665</wp:posOffset>
+                </wp:positionV>
+                <wp:extent cx="1714500" cy="304800"/>
+                <wp:effectExtent l="0" t="0" r="0" b="0"/>
+                <wp:wrapSquare wrapText="bothSides"/>
+                <wp:docPr id="90" name="Text Box 90"/>
+                <wp:cNvGraphicFramePr/>
+                <a:graphic xmlns:a="http://schemas.openxmlformats.org/drawingml/2006/main">
+                  <a:graphicData uri="http://schemas.microsoft.com/office/word/2010/wordprocessingShape">
+                    <wps:wsp>
+                      <wps:cNvSpPr txBox="1"/>
+                      <wps:spPr>
+                        <a:xfrm>
+                          <a:off x="0" y="0"/>
+                          <a:ext cx="1714500" cy="304800"/>
+                        </a:xfrm>
+                        <a:prstGeom prst="rect">
+                          <a:avLst/>
+                        </a:prstGeom>
+                        <a:noFill/>
+                        <a:ln>
+                          <a:noFill/>
+                        </a:ln>
+                        <a:effectLst/>
+                        <a:extLst>
+                          <a:ext uri="{C572A759-6A51-4108-AA02-DFA0A04FC94B}">
+                            <ma14:wrappingTextBoxFlag xmlns:ma14="http://schemas.microsoft.com/office/mac/drawingml/2011/main"/>
+                          </a:ext>
+                        </a:extLst>
+                      </wps:spPr>
+                      <wps:style>
+                        <a:lnRef idx="0">
+                          <a:schemeClr val="accent1"/>
+                        </a:lnRef>
+                        <a:fillRef idx="0">
+                          <a:schemeClr val="accent1"/>
+                        </a:fillRef>
+                        <a:effectRef idx="0">
+                          <a:schemeClr val="accent1"/>
+                        </a:effectRef>
+                        <a:fontRef idx="minor">
+                          <a:schemeClr val="dk1"/>
+                        </a:fontRef>
+                      </wps:style>
+                      <wps:txbx>
+                        <w:txbxContent>
+                          <w:p>
+                            <w:r>
+                              <w:t>Ratings:</w:t>
+                            </w:r>
+                          </w:p>
+                        </w:txbxContent>
+                      </wps:txbx>
+                      <wps:bodyPr rot="0" spcFirstLastPara="0" vertOverflow="overflow" horzOverflow="overflow" vert="horz" wrap="square" lIns="91440" tIns="45720" rIns="91440" bIns="45720" numCol="1" spcCol="0" rtlCol="0" fromWordArt="0" anchor="t" anchorCtr="0" forceAA="0" compatLnSpc="1">
+                        <a:prstTxWarp prst="textNoShape">
+                          <a:avLst/>
+                        </a:prstTxWarp>
+                        <a:noAutofit/>
+                      </wps:bodyPr>
+                    </wps:wsp>
+                  </a:graphicData>
+                </a:graphic>
+                <wp14:sizeRelH relativeFrom="margin">
+                  <wp14:pctWidth>0</wp14:pctWidth>
+                </wp14:sizeRelH>
+                <wp14:sizeRelV relativeFrom="margin">
+                  <wp14:pctHeight>0</wp14:pctHeight>
+                </wp14:sizeRelV>
+              </wp:anchor>
+            </w:drawing>
+          </mc:Choice>
+          <mc:Fallback>
+            <w:pict>
+              <v:shape id="Text Box 90" o:spid="_x0000_s1037" type="#_x0000_t202" style="position:absolute;margin-left:-326.9pt;margin-top:68.95pt;width:135pt;height:24pt;z-index:251812864;visibility:visible;mso-wrap-style:square;mso-width-percent:0;mso-height-percent:0;mso-wrap-distance-left:9pt;mso-wrap-distance-top:0;mso-wrap-distance-right:9pt;mso-wrap-distance-bottom:0;mso-position-horizontal:absolute;mso-position-horizontal-relative:text;mso-position-vertical:absolute;mso-position-vertical-relative:text;mso-width-percent:0;mso-height-percent:0;mso-width-relative:margin;mso-height-relative:margin;v-text-anchor:top" o:gfxdata="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" filled="f" stroked="f">
+                <v:textbox>
+                  <w:txbxContent>
+                    <w:p>
+                      <w:r>
+                        <w:t>Ratings:</w:t>
+                      </w:r>
+                    </w:p>
+                  </w:txbxContent>
+                </v:textbox>
+                <w10:wrap type="square"/>
+              </v:shape>
+            </w:pict>
+          </mc:Fallback>
+        </mc:AlternateContent>
+      </w:r>
+      <w:r>
+        <w:rPr>
+          <w:noProof/>
+        </w:rPr>
+        <mc:AlternateContent>
+          <mc:Choice Requires="wps">
+            <w:drawing>
+              <wp:anchor distT="0" distB="0" distL="114300" distR="114300" simplePos="0" relativeHeight="251810816" behindDoc="0" locked="0" layoutInCell="1" allowOverlap="1" wp14:anchorId="41FBBFFF" wp14:editId="7BCD280A">
+                <wp:simplePos x="0" y="0"/>
+                <wp:positionH relativeFrom="column">
+                  <wp:posOffset>-4266565</wp:posOffset>
+                </wp:positionH>
+                <wp:positionV relativeFrom="paragraph">
+                  <wp:posOffset>418465</wp:posOffset>
+                </wp:positionV>
+                <wp:extent cx="1714500" cy="457200"/>
+                <wp:effectExtent l="0" t="0" r="0" b="0"/>
+                <wp:wrapSquare wrapText="bothSides"/>
+                <wp:docPr id="89" name="Text Box 89"/>
+                <wp:cNvGraphicFramePr/>
+                <a:graphic xmlns:a="http://schemas.openxmlformats.org/drawingml/2006/main">
+                  <a:graphicData uri="http://schemas.microsoft.com/office/word/2010/wordprocessingShape">
+                    <wps:wsp>
+                      <wps:cNvSpPr txBox="1"/>
+                      <wps:spPr>
+                        <a:xfrm>
+                          <a:off x="0" y="0"/>
+                          <a:ext cx="1714500" cy="457200"/>
+                        </a:xfrm>
+                        <a:prstGeom prst="rect">
+                          <a:avLst/>
+                        </a:prstGeom>
+                        <a:noFill/>
+                        <a:ln>
+                          <a:noFill/>
+                        </a:ln>
+                        <a:effectLst/>
+                        <a:extLst>
+                          <a:ext uri="{C572A759-6A51-4108-AA02-DFA0A04FC94B}">
+                            <ma14:wrappingTextBoxFlag xmlns:ma14="http://schemas.microsoft.com/office/mac/drawingml/2011/main"/>
+                          </a:ext>
+                        </a:extLst>
+                      </wps:spPr>
+                      <wps:style>
+                        <a:lnRef idx="0">
+                          <a:schemeClr val="accent1"/>
+                        </a:lnRef>
+                        <a:fillRef idx="0">
+                          <a:schemeClr val="accent1"/>
+                        </a:fillRef>
+                        <a:effectRef idx="0">
+                          <a:schemeClr val="accent1"/>
+                        </a:effectRef>
+                        <a:fontRef idx="minor">
+                          <a:schemeClr val="dk1"/>
+                        </a:fontRef>
+                      </wps:style>
+                      <wps:txbx>
+                        <w:txbxContent>
+                          <w:p>
+                            <w:pPr>
+                              <w:rPr>
+                                <w:sz w:val="28"/>
+                                <w:szCs w:val="28"/>
+                              </w:rPr>
+                            </w:pPr>
+                            <w:r>
+                              <w:rPr>
+                                <w:sz w:val="28"/>
+                                <w:szCs w:val="28"/>
+                              </w:rPr>
+                              <w:t>About this Roomy</w:t>
+                            </w:r>
+                          </w:p>
+                        </w:txbxContent>
+                      </wps:txbx>
+                      <wps:bodyPr rot="0" spcFirstLastPara="0" vertOverflow="overflow" horzOverflow="overflow" vert="horz" wrap="square" lIns="91440" tIns="45720" rIns="91440" bIns="45720" numCol="1" spcCol="0" rtlCol="0" fromWordArt="0" anchor="t" anchorCtr="0" forceAA="0" compatLnSpc="1">
+                        <a:prstTxWarp prst="textNoShape">
+                          <a:avLst/>
+                        </a:prstTxWarp>
+                        <a:noAutofit/>
+                      </wps:bodyPr>
+                    </wps:wsp>
+                  </a:graphicData>
+                </a:graphic>
+                <wp14:sizeRelH relativeFrom="margin">
+                  <wp14:pctWidth>0</wp14:pctWidth>
+                </wp14:sizeRelH>
+                <wp14:sizeRelV relativeFrom="margin">
+                  <wp14:pctHeight>0</wp14:pctHeight>
+                </wp14:sizeRelV>
+              </wp:anchor>
+            </w:drawing>
+          </mc:Choice>
+          <mc:Fallback>
+            <w:pict>
+              <v:shape id="Text Box 89" o:spid="_x0000_s1038" type="#_x0000_t202" style="position:absolute;margin-left:-335.9pt;margin-top:32.95pt;width:135pt;height:36pt;z-index:251810816;visibility:visible;mso-wrap-style:square;mso-width-percent:0;mso-height-percent:0;mso-wrap-distance-left:9pt;mso-wrap-distance-top:0;mso-wrap-distance-right:9pt;mso-wrap-distance-bottom:0;mso-position-horizontal:absolute;mso-position-horizontal-relative:text;mso-position-vertical:absolute;mso-position-vertical-relative:text;mso-width-percent:0;mso-height-percent:0;mso-width-relative:margin;mso-height-relative:margin;v-text-anchor:top" o:gfxdata="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" filled="f" stroked="f">
+                <v:textbox>
+                  <w:txbxContent>
+                    <w:p>
+                      <w:pPr>
+                        <w:rPr>
+                          <w:sz w:val="28"/>
+                          <w:szCs w:val="28"/>
+                        </w:rPr>
+                      </w:pPr>
+                      <w:r>
+                        <w:rPr>
+                          <w:sz w:val="28"/>
+                          <w:szCs w:val="28"/>
+                        </w:rPr>
+                        <w:t>About this Roomy</w:t>
+                      </w:r>
+                    </w:p>
+                  </w:txbxContent>
+                </v:textbox>
+                <w10:wrap type="square"/>
+              </v:shape>
+            </w:pict>
+          </mc:Fallback>
+        </mc:AlternateContent>
+      </w:r>
+      <w:r>
+        <w:rPr>
+          <w:noProof/>
+        </w:rPr>
+        <mc:AlternateContent>
+          <mc:Choice Requires="wps">
+            <w:drawing>
+              <wp:anchor distT="0" distB="0" distL="114300" distR="114300" simplePos="0" relativeHeight="251808768" behindDoc="0" locked="0" layoutInCell="1" allowOverlap="1" wp14:anchorId="0CB1E155" wp14:editId="5E615C38">
+                <wp:simplePos x="0" y="0"/>
+                <wp:positionH relativeFrom="column">
+                  <wp:posOffset>-3580765</wp:posOffset>
+                </wp:positionH>
+                <wp:positionV relativeFrom="paragraph">
+                  <wp:posOffset>75565</wp:posOffset>
+                </wp:positionV>
+                <wp:extent cx="1371600" cy="342900"/>
+                <wp:effectExtent l="0" t="0" r="0" b="12700"/>
+                <wp:wrapSquare wrapText="bothSides"/>
+                <wp:docPr id="88" name="Text Box 88"/>
+                <wp:cNvGraphicFramePr/>
+                <a:graphic xmlns:a="http://schemas.openxmlformats.org/drawingml/2006/main">
+                  <a:graphicData uri="http://schemas.microsoft.com/office/word/2010/wordprocessingShape">
+                    <wps:wsp>
+                      <wps:cNvSpPr txBox="1"/>
+                      <wps:spPr>
+                        <a:xfrm>
+                          <a:off x="0" y="0"/>
+                          <a:ext cx="1371600" cy="342900"/>
+                        </a:xfrm>
+                        <a:prstGeom prst="rect">
+                          <a:avLst/>
+                        </a:prstGeom>
+                        <a:noFill/>
+                        <a:ln>
+                          <a:noFill/>
+                        </a:ln>
+                        <a:effectLst/>
+                        <a:extLst>
+                          <a:ext uri="{C572A759-6A51-4108-AA02-DFA0A04FC94B}">
+                            <ma14:wrappingTextBoxFlag xmlns:ma14="http://schemas.microsoft.com/office/mac/drawingml/2011/main"/>
+                          </a:ext>
+                        </a:extLst>
+                      </wps:spPr>
+                      <wps:style>
+                        <a:lnRef idx="0">
+                          <a:schemeClr val="accent1"/>
+                        </a:lnRef>
+                        <a:fillRef idx="0">
+                          <a:schemeClr val="accent1"/>
+                        </a:fillRef>
+                        <a:effectRef idx="0">
+                          <a:schemeClr val="accent1"/>
+                        </a:effectRef>
+                        <a:fontRef idx="minor">
+                          <a:schemeClr val="dk1"/>
+                        </a:fontRef>
+                      </wps:style>
+                      <wps:txbx>
+                        <w:txbxContent>
+                          <w:p>
+                            <w:pPr>
+                              <w:rPr>
+                                <w:sz w:val="28"/>
+                                <w:szCs w:val="28"/>
+                              </w:rPr>
+                            </w:pPr>
+                            <w:r>
+                              <w:rPr>
+                                <w:sz w:val="28"/>
+                                <w:szCs w:val="28"/>
+                              </w:rPr>
+                              <w:t>Name</w:t>
+                            </w:r>
+                          </w:p>
+                        </w:txbxContent>
+                      </wps:txbx>
+                      <wps:bodyPr rot="0" spcFirstLastPara="0" vertOverflow="overflow" horzOverflow="overflow" vert="horz" wrap="square" lIns="91440" tIns="45720" rIns="91440" bIns="45720" numCol="1" spcCol="0" rtlCol="0" fromWordArt="0" anchor="t" anchorCtr="0" forceAA="0" compatLnSpc="1">
+                        <a:prstTxWarp prst="textNoShape">
+                          <a:avLst/>
+                        </a:prstTxWarp>
+                        <a:noAutofit/>
+                      </wps:bodyPr>
+                    </wps:wsp>
+                  </a:graphicData>
+                </a:graphic>
+                <wp14:sizeRelH relativeFrom="margin">
+                  <wp14:pctWidth>0</wp14:pctWidth>
+                </wp14:sizeRelH>
+              </wp:anchor>
+            </w:drawing>
+          </mc:Choice>
+          <mc:Fallback>
+            <w:pict>
+              <v:shape id="Text Box 88" o:spid="_x0000_s1039" type="#_x0000_t202" style="position:absolute;margin-left:-281.9pt;margin-top:5.95pt;width:108pt;height:27pt;z-index:251808768;visibility:visible;mso-wrap-style:square;mso-width-percent:0;mso-wrap-distance-left:9pt;mso-wrap-distance-top:0;mso-wrap-distance-right:9pt;mso-wrap-distance-bottom:0;mso-position-horizontal:absolute;mso-position-horizontal-relative:text;mso-position-vertical:absolute;mso-position-vertical-relative:text;mso-width-percent:0;mso-width-relative:margin;v-text-anchor:top" o:gfxdata="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" filled="f" stroked="f">
+                <v:textbox>
+                  <w:txbxContent>
+                    <w:p>
+                      <w:pPr>
+                        <w:rPr>
+                          <w:sz w:val="28"/>
+                          <w:szCs w:val="28"/>
+                        </w:rPr>
+                      </w:pPr>
+                      <w:r>
+                        <w:rPr>
+                          <w:sz w:val="28"/>
+                          <w:szCs w:val="28"/>
+                        </w:rPr>
+                        <w:t>Name</w:t>
+                      </w:r>
+                    </w:p>
+                  </w:txbxContent>
+                </v:textbox>
+                <w10:wrap type="square"/>
+              </v:shape>
+            </w:pict>
+          </mc:Fallback>
+        </mc:AlternateContent>
+      </w:r>
       <w:r>
         <w:rPr>
           <w:noProof/>
@@ -6680,7 +8978,7 @@
 </file>
 
 <file path=customXml/itemProps1.xml><?xml version="1.0" encoding="utf-8"?>
-<ds:datastoreItem xmlns:ds="http://schemas.openxmlformats.org/officeDocument/2006/customXml" ds:itemID="{5C1AD3E6-E9FC-0448-8F9A-12D7569C601A}">
+<ds:datastoreItem xmlns:ds="http://schemas.openxmlformats.org/officeDocument/2006/customXml" ds:itemID="{B66C3FD2-3AD9-0B43-8900-C120BD1FA808}">
   <ds:schemaRefs>
     <ds:schemaRef ds:uri="http://schemas.openxmlformats.org/officeDocument/2006/bibliography"/>
   </ds:schemaRefs>

</xml_diff>

<commit_message>
changed load bar appearance
</commit_message>
<xml_diff>
--- a/Basic_Layout.docx
+++ b/Basic_Layout.docx
@@ -4426,11 +4426,14 @@
       <w:r>
         <w:tab/>
       </w:r>
-      <w:r>
-        <w:t>Bootup/Loading</w:t>
-      </w:r>
-      <w:bookmarkStart w:id="0" w:name="_GoBack"/>
-      <w:bookmarkEnd w:id="0"/>
+      <w:proofErr w:type="spellStart"/>
+      <w:r>
+        <w:t>Bootup</w:t>
+      </w:r>
+      <w:proofErr w:type="spellEnd"/>
+      <w:r>
+        <w:t>/Loading</w:t>
+      </w:r>
     </w:p>
     <w:p/>
     <w:p/>
@@ -4442,7 +4445,7 @@
         <mc:AlternateContent>
           <mc:Choice Requires="wps">
             <w:drawing>
-              <wp:anchor distT="0" distB="0" distL="114300" distR="114300" simplePos="0" relativeHeight="251816960" behindDoc="0" locked="0" layoutInCell="1" allowOverlap="1" wp14:anchorId="3E042D51" wp14:editId="4C1ED237">
+              <wp:anchor distT="0" distB="0" distL="114300" distR="114300" simplePos="0" relativeHeight="251816960" behindDoc="0" locked="0" layoutInCell="1" allowOverlap="1" wp14:anchorId="3E042D51" wp14:editId="30A00954">
                 <wp:simplePos x="0" y="0"/>
                 <wp:positionH relativeFrom="column">
                   <wp:posOffset>-1866265</wp:posOffset>
@@ -4450,13 +4453,13 @@
                 <wp:positionV relativeFrom="paragraph">
                   <wp:posOffset>26035</wp:posOffset>
                 </wp:positionV>
-                <wp:extent cx="1714500" cy="1828800"/>
+                <wp:extent cx="1714500" cy="1600200"/>
                 <wp:effectExtent l="0" t="0" r="0" b="0"/>
                 <wp:wrapThrough wrapText="bothSides">
                   <wp:wrapPolygon edited="0">
                     <wp:start x="320" y="0"/>
-                    <wp:lineTo x="320" y="21300"/>
-                    <wp:lineTo x="20800" y="21300"/>
+                    <wp:lineTo x="320" y="21257"/>
+                    <wp:lineTo x="20800" y="21257"/>
                     <wp:lineTo x="20800" y="0"/>
                     <wp:lineTo x="320" y="0"/>
                   </wp:wrapPolygon>
@@ -4470,7 +4473,7 @@
                       <wps:spPr>
                         <a:xfrm>
                           <a:off x="0" y="0"/>
-                          <a:ext cx="1714500" cy="1828800"/>
+                          <a:ext cx="1714500" cy="1600200"/>
                         </a:xfrm>
                         <a:prstGeom prst="rect">
                           <a:avLst/>
@@ -4588,7 +4591,7 @@
           </mc:Choice>
           <mc:Fallback>
             <w:pict>
-              <v:shape id="Text Box 93" o:spid="_x0000_s1036" type="#_x0000_t202" style="position:absolute;margin-left:-146.9pt;margin-top:2.05pt;width:135pt;height:2in;z-index:251816960;visibility:visible;mso-wrap-style:square;mso-width-percent:0;mso-height-percent:0;mso-wrap-distance-left:9pt;mso-wrap-distance-top:0;mso-wrap-distance-right:9pt;mso-wrap-distance-bottom:0;mso-position-horizontal:absolute;mso-position-horizontal-relative:text;mso-position-vertical:absolute;mso-position-vertical-relative:text;mso-width-percent:0;mso-height-percent:0;mso-width-relative:margin;mso-height-relative:margin;v-text-anchor:top" o:gfxdata="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" filled="f" stroked="f">
+              <v:shape id="Text Box 93" o:spid="_x0000_s1036" type="#_x0000_t202" style="position:absolute;margin-left:-146.9pt;margin-top:2.05pt;width:135pt;height:126pt;z-index:251816960;visibility:visible;mso-wrap-style:square;mso-width-percent:0;mso-height-percent:0;mso-wrap-distance-left:9pt;mso-wrap-distance-top:0;mso-wrap-distance-right:9pt;mso-wrap-distance-bottom:0;mso-position-horizontal:absolute;mso-position-horizontal-relative:text;mso-position-vertical:absolute;mso-position-vertical-relative:text;mso-width-percent:0;mso-height-percent:0;mso-width-relative:margin;mso-height-relative:margin;v-text-anchor:top" o:gfxdata="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" filled="f" stroked="f">
                 <v:textbox>
                   <w:txbxContent>
                     <w:p>
@@ -4679,6 +4682,8 @@
       </w:r>
     </w:p>
     <w:p>
+      <w:bookmarkStart w:id="0" w:name="_GoBack"/>
+      <w:bookmarkEnd w:id="0"/>
       <w:r>
         <w:rPr>
           <w:noProof/>
@@ -4686,7 +4691,7 @@
         <mc:AlternateContent>
           <mc:Choice Requires="wps">
             <w:drawing>
-              <wp:anchor distT="0" distB="0" distL="114300" distR="114300" simplePos="0" relativeHeight="251814912" behindDoc="0" locked="0" layoutInCell="1" allowOverlap="1" wp14:anchorId="51FD976D" wp14:editId="74B39044">
+              <wp:anchor distT="0" distB="0" distL="114300" distR="114300" simplePos="0" relativeHeight="251814912" behindDoc="0" locked="0" layoutInCell="1" allowOverlap="1" wp14:anchorId="51FD976D" wp14:editId="5039FEBF">
                 <wp:simplePos x="0" y="0"/>
                 <wp:positionH relativeFrom="column">
                   <wp:posOffset>-1751965</wp:posOffset>
@@ -4695,16 +4700,16 @@
                   <wp:posOffset>1447165</wp:posOffset>
                 </wp:positionV>
                 <wp:extent cx="1257300" cy="114300"/>
-                <wp:effectExtent l="50800" t="25400" r="88900" b="114300"/>
+                <wp:effectExtent l="101600" t="76200" r="63500" b="165100"/>
                 <wp:wrapThrough wrapText="bothSides">
                   <wp:wrapPolygon edited="0">
-                    <wp:start x="-873" y="-4800"/>
-                    <wp:lineTo x="-873" y="28800"/>
-                    <wp:lineTo x="-436" y="38400"/>
-                    <wp:lineTo x="22255" y="38400"/>
-                    <wp:lineTo x="22691" y="4800"/>
-                    <wp:lineTo x="22691" y="-4800"/>
-                    <wp:lineTo x="-873" y="-4800"/>
+                    <wp:start x="-873" y="-14400"/>
+                    <wp:lineTo x="-1745" y="24000"/>
+                    <wp:lineTo x="-436" y="48000"/>
+                    <wp:lineTo x="21818" y="48000"/>
+                    <wp:lineTo x="22255" y="0"/>
+                    <wp:lineTo x="22255" y="-14400"/>
+                    <wp:lineTo x="-873" y="-14400"/>
                   </wp:wrapPolygon>
                 </wp:wrapThrough>
                 <wp:docPr id="92" name="Octagon 92"/>
@@ -4721,6 +4726,20 @@
                         <a:prstGeom prst="octagon">
                           <a:avLst/>
                         </a:prstGeom>
+                        <a:ln>
+                          <a:solidFill>
+                            <a:schemeClr val="accent3">
+                              <a:lumMod val="75000"/>
+                            </a:schemeClr>
+                          </a:solidFill>
+                        </a:ln>
+                        <a:scene3d>
+                          <a:camera prst="orthographicFront"/>
+                          <a:lightRig rig="threePt" dir="t"/>
+                        </a:scene3d>
+                        <a:sp3d>
+                          <a:bevelT prst="angle"/>
+                        </a:sp3d>
                       </wps:spPr>
                       <wps:style>
                         <a:lnRef idx="1">
@@ -4769,7 +4788,7 @@
                   <v:h position="#0,topLeft" switch="" xrange="0,10800"/>
                 </v:handles>
               </v:shapetype>
-              <v:shape id="Octagon 92" o:spid="_x0000_s1026" type="#_x0000_t10" style="position:absolute;margin-left:-137.9pt;margin-top:113.95pt;width:99pt;height:9pt;z-index:251814912;visibility:visible;mso-wrap-style:square;mso-wrap-distance-left:9pt;mso-wrap-distance-top:0;mso-wrap-distance-right:9pt;mso-wrap-distance-bottom:0;mso-position-horizontal:absolute;mso-position-horizontal-relative:text;mso-position-vertical:absolute;mso-position-vertical-relative:text;v-text-anchor:middle" o:gfxdata="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" fillcolor="#4f81bd [3204]" strokecolor="#4579b8 [3044]">
+              <v:shape id="Octagon 92" o:spid="_x0000_s1026" type="#_x0000_t10" style="position:absolute;margin-left:-137.9pt;margin-top:113.95pt;width:99pt;height:9pt;z-index:251814912;visibility:visible;mso-wrap-style:square;mso-wrap-distance-left:9pt;mso-wrap-distance-top:0;mso-wrap-distance-right:9pt;mso-wrap-distance-bottom:0;mso-position-horizontal:absolute;mso-position-horizontal-relative:text;mso-position-vertical:absolute;mso-position-vertical-relative:text;v-text-anchor:middle" o:gfxdata="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" fillcolor="#4f81bd [3204]" strokecolor="#76923c [2406]">
                 <v:fill color2="#a7bfde [1620]" rotate="t" type="gradient">
                   <o:fill v:ext="view" type="gradientUnscaled"/>
                 </v:fill>
@@ -8978,7 +8997,7 @@
 </file>
 
 <file path=customXml/itemProps1.xml><?xml version="1.0" encoding="utf-8"?>
-<ds:datastoreItem xmlns:ds="http://schemas.openxmlformats.org/officeDocument/2006/customXml" ds:itemID="{B66C3FD2-3AD9-0B43-8900-C120BD1FA808}">
+<ds:datastoreItem xmlns:ds="http://schemas.openxmlformats.org/officeDocument/2006/customXml" ds:itemID="{833AD959-421E-2A45-AF73-CDD37055C7BB}">
   <ds:schemaRefs>
     <ds:schemaRef ds:uri="http://schemas.openxmlformats.org/officeDocument/2006/bibliography"/>
   </ds:schemaRefs>

</xml_diff>